<commit_message>
Fixed bugs, fixed README, updated report, use more features and more LSA topics in model
</commit_message>
<xml_diff>
--- a/ProjectReport.docx
+++ b/ProjectReport.docx
@@ -64,79 +64,162 @@
         <w:ind w:left="360" w:firstLineChars="0" w:firstLine="0"/>
         <w:jc w:val="center"/>
         <w:rPr>
+          <w:sz w:val="22"/>
+        </w:rPr>
+      </w:pPr>
+      <w:r>
+        <w:rPr>
           <w:rFonts w:hint="eastAsia"/>
           <w:sz w:val="22"/>
         </w:rPr>
-      </w:pPr>
+        <w:t xml:space="preserve">Team name in </w:t>
+      </w:r>
+      <w:proofErr w:type="spellStart"/>
       <w:r>
         <w:rPr>
           <w:rFonts w:hint="eastAsia"/>
           <w:sz w:val="22"/>
         </w:rPr>
-        <w:t xml:space="preserve">Team name in </w:t>
-      </w:r>
-      <w:proofErr w:type="spellStart"/>
+        <w:t>Kaggle</w:t>
+      </w:r>
+      <w:proofErr w:type="spellEnd"/>
       <w:r>
         <w:rPr>
           <w:rFonts w:hint="eastAsia"/>
           <w:sz w:val="22"/>
         </w:rPr>
-        <w:t>Kaggle</w:t>
-      </w:r>
-      <w:proofErr w:type="spellEnd"/>
-      <w:r>
-        <w:rPr>
-          <w:rFonts w:hint="eastAsia"/>
+        <w:t>: Zezhou Sun</w:t>
+      </w:r>
+      <w:r>
+        <w:rPr>
           <w:sz w:val="22"/>
         </w:rPr>
-        <w:t>: Zezhou Sun</w:t>
+        <w:t xml:space="preserve">  </w:t>
       </w:r>
     </w:p>
     <w:p>
       <w:pPr>
-        <w:jc w:val="left"/>
-        <w:rPr>
-          <w:rFonts w:hint="eastAsia"/>
-          <w:iCs/>
-        </w:rPr>
-      </w:pPr>
+        <w:pStyle w:val="a5"/>
+        <w:ind w:left="360" w:firstLineChars="0" w:firstLine="0"/>
+        <w:jc w:val="center"/>
+        <w:rPr>
+          <w:sz w:val="22"/>
+        </w:rPr>
+      </w:pPr>
+      <w:r>
+        <w:rPr>
+          <w:sz w:val="22"/>
+        </w:rPr>
+        <w:t>User Name</w:t>
+      </w:r>
+      <w:r>
+        <w:rPr>
+          <w:sz w:val="22"/>
+        </w:rPr>
+        <w:t xml:space="preserve"> in Kaggle</w:t>
+      </w:r>
+      <w:bookmarkStart w:id="0" w:name="_GoBack"/>
+      <w:bookmarkEnd w:id="0"/>
+      <w:r>
+        <w:rPr>
+          <w:sz w:val="22"/>
+        </w:rPr>
+        <w:t xml:space="preserve">: </w:t>
+      </w:r>
+      <w:proofErr w:type="spellStart"/>
+      <w:r>
+        <w:rPr>
+          <w:sz w:val="22"/>
+        </w:rPr>
+        <w:t>micoubu</w:t>
+      </w:r>
+      <w:proofErr w:type="spellEnd"/>
     </w:p>
     <w:p>
       <w:pPr>
-        <w:jc w:val="left"/>
-        <w:rPr>
+        <w:pStyle w:val="1"/>
+        <w:rPr>
+          <w:rStyle w:val="a7"/>
+        </w:rPr>
+      </w:pPr>
+      <w:r>
+        <w:rPr>
+          <w:rStyle w:val="a7"/>
           <w:rFonts w:hint="eastAsia"/>
-          <w:iCs/>
-        </w:rPr>
-      </w:pPr>
-      <w:r>
-        <w:rPr>
-          <w:rFonts w:hint="eastAsia"/>
-          <w:iCs/>
-        </w:rPr>
-        <w:t xml:space="preserve">Final </w:t>
-      </w:r>
-      <w:r>
-        <w:rPr>
-          <w:iCs/>
-        </w:rPr>
-        <w:t xml:space="preserve">submission is using LSA, SVD and cosine similarity algorithm. Only need to check that part. Machine learning part is just a try to compare with LSA, so this part can be ignored. </w:t>
+        </w:rPr>
+        <w:t>Thoughts</w:t>
       </w:r>
     </w:p>
     <w:p>
       <w:pPr>
+        <w:jc w:val="left"/>
+      </w:pPr>
+      <w:r>
+        <w:rPr>
+          <w:rFonts w:hint="eastAsia"/>
+        </w:rPr>
+        <w:t xml:space="preserve">This Project ask us to using </w:t>
+      </w:r>
+      <w:r>
+        <w:t xml:space="preserve">exist dataset to predict unknown review’s score. There is totally about 560,000 reviews, 100,000 for test and 460,000 reviews can be used for training. </w:t>
+      </w:r>
+    </w:p>
+    <w:p>
+      <w:pPr>
+        <w:jc w:val="left"/>
+      </w:pPr>
+      <w:r>
+        <w:t xml:space="preserve">So here is </w:t>
+      </w:r>
+      <w:r>
+        <w:t>the main idea</w:t>
+      </w:r>
+      <w:r>
+        <w:t xml:space="preserve"> to solve this problem in my mind:</w:t>
+      </w:r>
+    </w:p>
+    <w:p>
+      <w:pPr>
+        <w:jc w:val="left"/>
+      </w:pPr>
+      <w:r>
+        <w:rPr>
+          <w:rFonts w:hint="eastAsia"/>
+        </w:rPr>
+        <w:t>Count words in summary and text, and calculate word</w:t>
+      </w:r>
+      <w:r>
+        <w:t>’s occurrence frequency in each review. Use</w:t>
+      </w:r>
+      <w:r>
+        <w:t xml:space="preserve"> word’s frequency as a feature, so h</w:t>
+      </w:r>
+      <w:r>
+        <w:t xml:space="preserve">ow many unique words </w:t>
+      </w:r>
+      <w:r>
+        <w:t xml:space="preserve">are there </w:t>
+      </w:r>
+      <w:r>
+        <w:t xml:space="preserve">in whole dataset, the same number of features there will be. Once I get a new review, calculate the distance between it and other reviews in dataset. Review with closest distance must have similar attitude or score with this new review. Then we can get some reviews with same attitude. </w:t>
+      </w:r>
+    </w:p>
+    <w:p>
+      <w:pPr>
         <w:pStyle w:val="1"/>
+      </w:pPr>
+      <w:r>
         <w:rPr>
           <w:rStyle w:val="a7"/>
           <w:rFonts w:hint="eastAsia"/>
         </w:rPr>
-      </w:pPr>
+        <w:t>A</w:t>
+      </w:r>
       <w:r>
         <w:rPr>
           <w:rStyle w:val="a7"/>
-          <w:rFonts w:hint="eastAsia"/>
-        </w:rPr>
-        <w:t>Thoughts</w:t>
+        </w:rPr>
+        <w:t xml:space="preserve">nalysis </w:t>
       </w:r>
     </w:p>
     <w:p>
@@ -145,12 +228,21 @@
       </w:pPr>
       <w:r>
         <w:rPr>
+          <w:rStyle w:val="a7"/>
+        </w:rPr>
+        <w:t>Problems</w:t>
+      </w:r>
+      <w:r>
+        <w:t xml:space="preserve">: </w:t>
+      </w:r>
+      <w:r>
+        <w:rPr>
           <w:rFonts w:hint="eastAsia"/>
         </w:rPr>
-        <w:t xml:space="preserve">This Project ask us to using </w:t>
-      </w:r>
-      <w:r>
-        <w:t xml:space="preserve">exist dataset to predict unknown review’s score. There is totally about 560,000 reviews, 100,000 for test and 460,000 reviews can be used for training. </w:t>
+        <w:t xml:space="preserve">There are so many unique words in all these reviews. </w:t>
+      </w:r>
+      <w:r>
+        <w:t xml:space="preserve">I did a basic statistic to count it, there are about 120, 000 words in total. Many of them are just typo, or useless self-made word, or transformation of other words. And also, not every word matters so much, some of them means nothing. Calculate 100,000 reviews in a 120,000 rank matrix is not possible. So we need some method to reduce running time and at the same time keep completeness of data. </w:t>
       </w:r>
     </w:p>
     <w:p>
@@ -158,191 +250,153 @@
         <w:jc w:val="left"/>
       </w:pPr>
       <w:r>
-        <w:t>So here is two ways to solve this problem in my mind:</w:t>
+        <w:rPr>
+          <w:rStyle w:val="a7"/>
+        </w:rPr>
+        <w:t>Solution</w:t>
+      </w:r>
+      <w:r>
+        <w:t>:</w:t>
+      </w:r>
+      <w:r>
+        <w:rPr>
+          <w:rStyle w:val="a7"/>
+        </w:rPr>
+        <w:t xml:space="preserve"> </w:t>
+      </w:r>
+      <w:r>
+        <w:t xml:space="preserve">Here we introduce </w:t>
+      </w:r>
+      <w:r>
+        <w:rPr>
+          <w:b/>
+        </w:rPr>
+        <w:t>LSA</w:t>
+      </w:r>
+      <w:r>
+        <w:t xml:space="preserve"> (Latent semantic analysis</w:t>
+      </w:r>
+      <w:r>
+        <w:t>, called LSI in someplace, Latent Semantic Indexing</w:t>
+      </w:r>
+      <w:r>
+        <w:t xml:space="preserve">). In </w:t>
+      </w:r>
+      <w:r>
+        <w:rPr>
+          <w:b/>
+        </w:rPr>
+        <w:t>LSA</w:t>
+      </w:r>
+      <w:r>
+        <w:t xml:space="preserve">, it assumes words that are close in meaning will occur in similar pieces of text. And by using </w:t>
+      </w:r>
+      <w:r>
+        <w:rPr>
+          <w:b/>
+        </w:rPr>
+        <w:t>SVD</w:t>
+      </w:r>
+      <w:r>
+        <w:t xml:space="preserve">, we can remove those useless </w:t>
+      </w:r>
+      <w:r>
+        <w:t xml:space="preserve">concepts in a review and only keep useful concepts as features. This will reduce running time of our algorithm. </w:t>
+      </w:r>
+      <w:r>
+        <w:t xml:space="preserve">Also, lines with same shape of words frequency distribution (that is, in </w:t>
+      </w:r>
+      <w:r>
+        <w:t>a review, the frequency distribution of a subset of</w:t>
+      </w:r>
+      <w:r>
+        <w:t xml:space="preserve"> words in </w:t>
+      </w:r>
+      <w:r>
+        <w:t>this</w:t>
+      </w:r>
+      <w:r>
+        <w:t xml:space="preserve"> review proportion to another review) may describe the same thing, so we use </w:t>
+      </w:r>
+      <w:r>
+        <w:rPr>
+          <w:b/>
+        </w:rPr>
+        <w:t>cosine similarity</w:t>
+      </w:r>
+      <w:r>
+        <w:t xml:space="preserve"> to calculate distance between reviews. </w:t>
       </w:r>
     </w:p>
     <w:p>
       <w:pPr>
-        <w:pStyle w:val="a5"/>
-        <w:numPr>
-          <w:ilvl w:val="0"/>
-          <w:numId w:val="20"/>
-        </w:numPr>
-        <w:ind w:firstLineChars="0"/>
         <w:jc w:val="left"/>
-      </w:pPr>
-      <w:r>
-        <w:rPr>
-          <w:rFonts w:hint="eastAsia"/>
-        </w:rPr>
-        <w:t>Count words in summary and text, and calculate word</w:t>
-      </w:r>
-      <w:r>
-        <w:t xml:space="preserve">’s occurrence frequency in each review. Use word’s frequency as a feature. </w:t>
-      </w:r>
-      <w:r>
-        <w:t xml:space="preserve">How many unique words in whole dataset, the same number of features there will be. Once I get a new review, calculate the distance between it and other reviews in dataset. Review with closest distance must have similar attitude or score with this new review. Then we can get some reviews with same attitude. </w:t>
-      </w:r>
-    </w:p>
-    <w:p>
-      <w:pPr>
-        <w:pStyle w:val="a5"/>
-        <w:numPr>
-          <w:ilvl w:val="0"/>
-          <w:numId w:val="20"/>
-        </w:numPr>
-        <w:ind w:firstLineChars="0"/>
-        <w:jc w:val="left"/>
-        <w:rPr>
-          <w:rFonts w:hint="eastAsia"/>
-        </w:rPr>
-      </w:pPr>
-      <w:r>
-        <w:t xml:space="preserve">Use regression and machine learning. Reviews are just sequences of words, so we can input it in time sequence. Then use Long Short Term Memory, build cells to accept data, then training network to let it learning what to memory what to forget. And in the last layer, use an ANN with one hidden layer to map features in LSTM to 5 score level, use cross entropy as cost to training it. </w:t>
-      </w:r>
-    </w:p>
-    <w:p>
-      <w:pPr>
-        <w:pStyle w:val="1"/>
+        <w:rPr>
+          <w:iCs/>
+        </w:rPr>
+      </w:pPr>
+      <w:r>
         <w:rPr>
           <w:rStyle w:val="a7"/>
         </w:rPr>
-      </w:pPr>
+        <w:t>Discuss</w:t>
+      </w:r>
       <w:r>
         <w:rPr>
           <w:rStyle w:val="a7"/>
-          <w:rFonts w:hint="eastAsia"/>
-        </w:rPr>
-        <w:t>A</w:t>
-      </w:r>
-      <w:r>
-        <w:rPr>
-          <w:rStyle w:val="a7"/>
-        </w:rPr>
-        <w:t xml:space="preserve">nalysis </w:t>
-      </w:r>
-    </w:p>
-    <w:p>
-      <w:pPr>
-        <w:jc w:val="left"/>
-      </w:pPr>
-      <w:r>
-        <w:rPr>
-          <w:rFonts w:hint="eastAsia"/>
-        </w:rPr>
-        <w:t>But</w:t>
-      </w:r>
-      <w:r>
-        <w:t xml:space="preserve"> both of them have problems, here is the analysis of them. </w:t>
-      </w:r>
-    </w:p>
-    <w:p>
-      <w:pPr>
-        <w:pStyle w:val="a5"/>
-        <w:numPr>
-          <w:ilvl w:val="0"/>
-          <w:numId w:val="22"/>
-        </w:numPr>
-        <w:ind w:firstLineChars="0"/>
-        <w:jc w:val="left"/>
-      </w:pPr>
-      <w:r>
-        <w:rPr>
-          <w:rFonts w:hint="eastAsia"/>
-        </w:rPr>
-        <w:t xml:space="preserve">There are so many unique words in all these reviews. </w:t>
-      </w:r>
-      <w:r>
-        <w:t xml:space="preserve">I did a basic statistic to count it, there are about 120, 000 words in total. Many of them are just typo, or useless self-made word, or transformation of other words. And also, not every word matters so much, some of them means nothing. Calculate 100,000 reviews in a 120,000 rank matrix is not possible. So we need some method to reduce running time and at the same time keep completeness of data. </w:t>
-      </w:r>
-    </w:p>
-    <w:p>
-      <w:pPr>
-        <w:pStyle w:val="a5"/>
-        <w:ind w:left="360" w:firstLineChars="0" w:firstLine="0"/>
-        <w:jc w:val="left"/>
-      </w:pPr>
-      <w:r>
-        <w:rPr>
-          <w:rStyle w:val="a7"/>
-        </w:rPr>
-        <w:t>Solution</w:t>
-      </w:r>
-      <w:r>
-        <w:t>:</w:t>
-      </w:r>
-      <w:r>
-        <w:rPr>
-          <w:rStyle w:val="a7"/>
-        </w:rPr>
-        <w:t xml:space="preserve"> </w:t>
-      </w:r>
-      <w:r>
-        <w:t xml:space="preserve">Here we introduce </w:t>
-      </w:r>
-      <w:r>
-        <w:rPr>
-          <w:b/>
-        </w:rPr>
-        <w:t>LSA</w:t>
-      </w:r>
-      <w:r>
-        <w:t xml:space="preserve"> (Latent semantic analysis). In LSA, it assumes words that are close in meaning will occur in similar pieces of text. And by using </w:t>
-      </w:r>
-      <w:r>
-        <w:rPr>
-          <w:b/>
-        </w:rPr>
-        <w:t>SVD</w:t>
-      </w:r>
-      <w:r>
-        <w:t xml:space="preserve">, we can remove those useless </w:t>
-      </w:r>
-      <w:r>
-        <w:t xml:space="preserve">concepts in a review and only keep useful concepts as features. This will reduce running time of our algorithm. </w:t>
-      </w:r>
-      <w:r>
-        <w:t xml:space="preserve">Also, lines with same shape of words frequency distribution (that is, in some words, the distribution of frequency of these words in one review proportion to another review) may describe the same thing, so we use </w:t>
-      </w:r>
-      <w:r>
-        <w:rPr>
-          <w:b/>
-        </w:rPr>
-        <w:t>cosine similarity</w:t>
-      </w:r>
-      <w:r>
-        <w:t xml:space="preserve"> to calculate distance between reviews. </w:t>
-      </w:r>
-    </w:p>
-    <w:p>
-      <w:pPr>
-        <w:pStyle w:val="a5"/>
-        <w:ind w:left="360" w:firstLineChars="0" w:firstLine="0"/>
-        <w:jc w:val="left"/>
+        </w:rPr>
+        <w:t xml:space="preserve"> solution details</w:t>
+      </w:r>
+      <w:r>
+        <w:t>: C</w:t>
+      </w:r>
+      <w:r>
         <w:rPr>
           <w:iCs/>
         </w:rPr>
-      </w:pPr>
-      <w:r>
-        <w:rPr>
-          <w:rStyle w:val="a7"/>
-        </w:rPr>
-        <w:t>Discussion solution details</w:t>
-      </w:r>
-      <w:r>
-        <w:t>: C</w:t>
+        <w:t>alculate word frequency will not be hard to do, so we discuss LSA part. LSA is mapping terms to concepts, and then we can use con</w:t>
       </w:r>
       <w:r>
         <w:rPr>
           <w:iCs/>
         </w:rPr>
-        <w:t xml:space="preserve">alculate word frequency will not be hard to do, so we discuss LSA part. LSA is mapping terms to concepts, and then we can use concept to distinguish each reviews. </w:t>
+        <w:t>cept to distinguish each review</w:t>
       </w:r>
       <w:r>
         <w:rPr>
           <w:iCs/>
         </w:rPr>
-        <w:t xml:space="preserve">LSA use SVD to get those concept, and we discuss in our class, we can remove the concepts with low importance score and this will help us to reduce rank of whole SVD. But another problem: how many concepts should we keep? Applying Johnson-Lindenstrause Lemma will be a good idea. </w:t>
+        <w:t xml:space="preserve">. </w:t>
+      </w:r>
+      <w:r>
+        <w:rPr>
+          <w:iCs/>
+        </w:rPr>
+        <w:t>LSA use SVD to get those concept, and we discuss in our class, we can remove the concepts with low importance score and this will help us to reduce rank of w</w:t>
+      </w:r>
+      <w:r>
+        <w:rPr>
+          <w:iCs/>
+        </w:rPr>
+        <w:t>hole SVD. But another problem: H</w:t>
+      </w:r>
+      <w:r>
+        <w:rPr>
+          <w:iCs/>
+        </w:rPr>
+        <w:t xml:space="preserve">ow many concepts should we keep? Applying Johnson-Lindenstrause Lemma </w:t>
+      </w:r>
+      <w:r>
+        <w:rPr>
+          <w:iCs/>
+        </w:rPr>
+        <w:t>to this</w:t>
+      </w:r>
+      <w:r>
+        <w:rPr>
+          <w:iCs/>
+        </w:rPr>
+        <w:t xml:space="preserve">. </w:t>
       </w:r>
       <m:oMath>
         <m:func>
@@ -596,43 +650,7 @@
               <w:rPr>
                 <w:rFonts w:ascii="Cambria Math" w:hAnsi="Cambria Math"/>
               </w:rPr>
-              <m:t>0</m:t>
-            </m:r>
-            <m:r>
-              <w:rPr>
-                <w:rFonts w:ascii="Cambria Math" w:hAnsi="Cambria Math"/>
-              </w:rPr>
-              <m:t>.75</m:t>
-            </m:r>
-            <m:r>
-              <w:rPr>
-                <w:rFonts w:ascii="Cambria Math" w:hAnsi="Cambria Math"/>
-              </w:rPr>
-              <m:t xml:space="preserve">*original distance, </m:t>
-            </m:r>
-            <m:r>
-              <w:rPr>
-                <w:rFonts w:ascii="Cambria Math" w:hAnsi="Cambria Math"/>
-              </w:rPr>
-              <m:t>1.</m:t>
-            </m:r>
-            <m:r>
-              <w:rPr>
-                <w:rFonts w:ascii="Cambria Math" w:hAnsi="Cambria Math"/>
-              </w:rPr>
-              <m:t>2</m:t>
-            </m:r>
-            <m:r>
-              <w:rPr>
-                <w:rFonts w:ascii="Cambria Math" w:hAnsi="Cambria Math"/>
-              </w:rPr>
-              <m:t>5</m:t>
-            </m:r>
-            <m:r>
-              <w:rPr>
-                <w:rFonts w:ascii="Cambria Math" w:hAnsi="Cambria Math"/>
-              </w:rPr>
-              <m:t>*original distance</m:t>
+              <m:t>0.75*original distance, 1.25*original distance</m:t>
             </m:r>
           </m:e>
         </m:d>
@@ -784,91 +802,47 @@
         </w:rPr>
         <w:t xml:space="preserve">. </w:t>
       </w:r>
+      <w:r>
+        <w:rPr>
+          <w:iCs/>
+        </w:rPr>
+        <w:t xml:space="preserve">To get </w:t>
+      </w:r>
+      <w:r>
+        <w:rPr>
+          <w:iCs/>
+        </w:rPr>
+        <w:t>better</w:t>
+      </w:r>
+      <w:r>
+        <w:rPr>
+          <w:iCs/>
+        </w:rPr>
+        <w:t xml:space="preserve"> performance, I kept 372 concepts</w:t>
+      </w:r>
+      <w:r>
+        <w:rPr>
+          <w:iCs/>
+        </w:rPr>
+        <w:t xml:space="preserve"> as features</w:t>
+      </w:r>
+      <w:r>
+        <w:rPr>
+          <w:iCs/>
+        </w:rPr>
+        <w:t xml:space="preserve"> in my code. </w:t>
+      </w:r>
     </w:p>
     <w:p>
       <w:pPr>
         <w:jc w:val="left"/>
-        <w:rPr>
-          <w:rFonts w:hint="eastAsia"/>
-        </w:rPr>
-      </w:pPr>
-      <w:r>
-        <w:tab/>
+      </w:pPr>
+      <w:r>
         <w:t xml:space="preserve">And use cosine similarity to calculate distance between features will be easy to do. </w:t>
       </w:r>
     </w:p>
     <w:p>
       <w:pPr>
-        <w:pStyle w:val="a5"/>
-        <w:numPr>
-          <w:ilvl w:val="0"/>
-          <w:numId w:val="22"/>
-        </w:numPr>
-        <w:ind w:firstLineChars="0"/>
-        <w:jc w:val="left"/>
-      </w:pPr>
-      <w:r>
-        <w:t>Machine</w:t>
-      </w:r>
-      <w:r>
-        <w:t xml:space="preserve"> </w:t>
-      </w:r>
-      <w:r>
-        <w:t xml:space="preserve">Learning is a good and powerful tool for this semantic problems, though we didn’t cover it in our class, but worth a try. To build a LSTM we need fixed number of cells in LSTM. But length of each </w:t>
-      </w:r>
-      <w:r>
-        <w:t xml:space="preserve">review is different, the maximum length is about 3,800. </w:t>
-      </w:r>
-    </w:p>
-    <w:p>
-      <w:pPr>
-        <w:pStyle w:val="a5"/>
-        <w:ind w:left="360" w:firstLineChars="0" w:firstLine="0"/>
-        <w:jc w:val="left"/>
-        <w:rPr>
-          <w:rFonts w:hint="eastAsia"/>
-        </w:rPr>
-      </w:pPr>
-      <w:r>
-        <w:rPr>
-          <w:rStyle w:val="a7"/>
-        </w:rPr>
-        <w:t>Solution</w:t>
-      </w:r>
-      <w:r>
-        <w:t xml:space="preserve">: Keep only first N words, and use N to build LSTM. I </w:t>
-      </w:r>
-      <w:r>
-        <w:t xml:space="preserve">run a count of this. For summary the result is: </w:t>
-      </w:r>
-      <w:r>
-        <w:t>8(90%), 9(95%), 12(98%), 19(99.9%)</w:t>
-      </w:r>
-      <w:r>
-        <w:t xml:space="preserve">. Number before parenthesis is N, and the number in parenthesis is how much reviews’ length is less than this N. </w:t>
-      </w:r>
-      <w:r>
-        <w:t>For text</w:t>
-      </w:r>
-      <w:r>
-        <w:t xml:space="preserve"> the result is</w:t>
-      </w:r>
-      <w:r>
-        <w:t>: 160(90%), 216(95%), 381(99%), 746(99.9%)</w:t>
-      </w:r>
-      <w:r>
-        <w:t>.</w:t>
-      </w:r>
-    </w:p>
-    <w:p>
-      <w:pPr>
-        <w:rPr>
-          <w:rFonts w:hint="eastAsia"/>
-        </w:rPr>
-      </w:pPr>
-    </w:p>
-    <w:p>
-      <w:pPr>
         <w:pStyle w:val="1"/>
         <w:rPr>
           <w:rStyle w:val="a7"/>
@@ -879,6 +853,7 @@
           <w:rStyle w:val="a7"/>
           <w:rFonts w:hint="eastAsia"/>
         </w:rPr>
+        <w:lastRenderedPageBreak/>
         <w:t>Algorithm and tricks</w:t>
       </w:r>
     </w:p>
@@ -896,7 +871,7 @@
           <w:i/>
           <w:sz w:val="18"/>
         </w:rPr>
-        <w:t xml:space="preserve">Note: At here I may use some terms to explain, </w:t>
+        <w:t xml:space="preserve">Note: </w:t>
       </w:r>
       <w:r>
         <w:rPr>
@@ -904,63 +879,7 @@
           <w:i/>
           <w:sz w:val="18"/>
         </w:rPr>
-        <w:t>all of</w:t>
-      </w:r>
-      <w:r>
-        <w:rPr>
-          <w:rFonts w:asciiTheme="majorHAnsi" w:hAnsiTheme="majorHAnsi" w:cstheme="majorHAnsi"/>
-          <w:i/>
-          <w:sz w:val="18"/>
-        </w:rPr>
-        <w:t xml:space="preserve"> them are class name I defined. I will </w:t>
-      </w:r>
-      <w:r>
-        <w:rPr>
-          <w:rFonts w:asciiTheme="majorHAnsi" w:hAnsiTheme="majorHAnsi" w:cstheme="majorHAnsi" w:hint="eastAsia"/>
-          <w:i/>
-          <w:sz w:val="18"/>
-        </w:rPr>
-        <w:t>use</w:t>
-      </w:r>
-      <w:r>
-        <w:rPr>
-          <w:rFonts w:asciiTheme="majorHAnsi" w:hAnsiTheme="majorHAnsi" w:cstheme="majorHAnsi"/>
-          <w:i/>
-          <w:sz w:val="18"/>
-        </w:rPr>
-        <w:t xml:space="preserve"> italic of </w:t>
-      </w:r>
-      <w:r>
-        <w:rPr>
-          <w:rFonts w:asciiTheme="majorHAnsi" w:hAnsiTheme="majorHAnsi" w:cstheme="majorHAnsi"/>
-          <w:i/>
-          <w:sz w:val="18"/>
-        </w:rPr>
-        <w:t xml:space="preserve">those terms. And the definition of these terms can be found in “Top Design” part. </w:t>
-      </w:r>
-      <w:r>
-        <w:rPr>
-          <w:rFonts w:asciiTheme="majorHAnsi" w:hAnsiTheme="majorHAnsi" w:cstheme="majorHAnsi"/>
-          <w:i/>
-          <w:sz w:val="18"/>
-        </w:rPr>
-        <w:t xml:space="preserve">Also because there is </w:t>
-      </w:r>
-      <w:r>
-        <w:rPr>
-          <w:rFonts w:asciiTheme="majorHAnsi" w:hAnsiTheme="majorHAnsi" w:cstheme="majorHAnsi"/>
-          <w:i/>
-          <w:sz w:val="18"/>
-        </w:rPr>
-        <w:t xml:space="preserve">no need to discuss </w:t>
-      </w:r>
-      <w:r>
-        <w:rPr>
-          <w:rFonts w:asciiTheme="majorHAnsi" w:hAnsiTheme="majorHAnsi" w:cstheme="majorHAnsi"/>
-          <w:i/>
-          <w:sz w:val="18"/>
-        </w:rPr>
-        <w:t xml:space="preserve">machine learning part, only discuss algorithm using LSA at here. </w:t>
+        <w:t xml:space="preserve">Those italic terms are class names in code. </w:t>
       </w:r>
     </w:p>
     <w:p>
@@ -1006,15 +925,22 @@
         <w:t>classifier</w:t>
       </w:r>
       <w:r>
-        <w:t xml:space="preserve">, initialize it with parameters it requires, and push data to run function. The return of run function is the predict score. </w:t>
+        <w:t>, initialize</w:t>
+      </w:r>
+      <w:r>
+        <w:t xml:space="preserve"> it with parameters it requires. Only need to</w:t>
+      </w:r>
+      <w:r>
+        <w:t xml:space="preserve"> push da</w:t>
+      </w:r>
+      <w:r>
+        <w:t>ta to run function in that class, t</w:t>
+      </w:r>
+      <w:r>
+        <w:t xml:space="preserve">he return of run function is the predict score. </w:t>
       </w:r>
     </w:p>
     <w:p>
-      <w:pPr>
-        <w:rPr>
-          <w:rFonts w:hint="eastAsia"/>
-        </w:rPr>
-      </w:pPr>
       <w:r>
         <w:t>Algorithm has already describe</w:t>
       </w:r>
@@ -1041,67 +967,13 @@
         <w:ind w:firstLineChars="0"/>
       </w:pPr>
       <w:r>
-        <w:t>B</w:t>
-      </w:r>
-      <w:r>
-        <w:t xml:space="preserve">ecause there can be biases (or flaws) in every </w:t>
-      </w:r>
-      <w:r>
-        <w:rPr>
-          <w:i/>
-        </w:rPr>
-        <w:t>classifier</w:t>
-      </w:r>
-      <w:r>
-        <w:t xml:space="preserve">, if we can use lots of </w:t>
-      </w:r>
-      <w:r>
-        <w:rPr>
-          <w:i/>
-        </w:rPr>
-        <w:t>classifiers</w:t>
-      </w:r>
-      <w:r>
-        <w:t xml:space="preserve"> at the same time, by aggregating them, we can get more precise result (Just as we discussed in class, like the cluster aggregation). </w:t>
-      </w:r>
-    </w:p>
-    <w:p>
-      <w:pPr>
-        <w:pStyle w:val="a5"/>
-        <w:ind w:left="360" w:firstLineChars="0" w:firstLine="0"/>
-      </w:pPr>
-      <w:r>
-        <w:t xml:space="preserve">There are many ways to aggregate </w:t>
-      </w:r>
-      <w:r>
-        <w:rPr>
-          <w:i/>
-        </w:rPr>
-        <w:t>classifiers</w:t>
-      </w:r>
-      <w:r>
-        <w:t xml:space="preserve">, but as we use RMSE as evaluation function, it is better for us take average of each classifiers. </w:t>
-      </w:r>
-      <w:r>
-        <w:t xml:space="preserve">But each </w:t>
-      </w:r>
-      <w:r>
-        <w:rPr>
-          <w:i/>
-        </w:rPr>
-        <w:t>classifier</w:t>
-      </w:r>
-      <w:r>
-        <w:t xml:space="preserve"> may be different in accuracy, so we use weighted average of aggregate </w:t>
-      </w:r>
-      <w:r>
-        <w:rPr>
-          <w:i/>
-        </w:rPr>
-        <w:t>classifiers</w:t>
-      </w:r>
-      <w:r>
-        <w:t>.</w:t>
+        <w:t xml:space="preserve">Use regex (Regular expression) to recognize words is </w:t>
+      </w:r>
+      <w:r>
+        <w:t>more accurate</w:t>
+      </w:r>
+      <w:r>
+        <w:t xml:space="preserve"> than use build-in split or other functions. </w:t>
       </w:r>
     </w:p>
     <w:p>
@@ -1114,7 +986,10 @@
         <w:ind w:firstLineChars="0"/>
       </w:pPr>
       <w:r>
-        <w:t xml:space="preserve">But it is hard for us to evaluate which </w:t>
+        <w:t>B</w:t>
+      </w:r>
+      <w:r>
+        <w:t xml:space="preserve">ecause there can be biases (or flaws) in every </w:t>
       </w:r>
       <w:r>
         <w:rPr>
@@ -1123,15 +998,82 @@
         <w:t>classifier</w:t>
       </w:r>
       <w:r>
-        <w:t xml:space="preserve"> is better manually, so we use the thought of regression to do this. </w:t>
-      </w:r>
-      <w:r>
-        <w:t>Use</w:t>
+        <w:t xml:space="preserve">, if we can use lots of </w:t>
       </w:r>
       <w:r>
         <w:rPr>
           <w:i/>
         </w:rPr>
+        <w:t>classifiers</w:t>
+      </w:r>
+      <w:r>
+        <w:t xml:space="preserve"> at the same time, by aggregating them, we can get more precise result (Just as we discussed in class, like the cluster aggregation). </w:t>
+      </w:r>
+    </w:p>
+    <w:p>
+      <w:pPr>
+        <w:pStyle w:val="a5"/>
+        <w:ind w:left="360" w:firstLineChars="0" w:firstLine="0"/>
+      </w:pPr>
+      <w:r>
+        <w:t xml:space="preserve">There are many ways to aggregate </w:t>
+      </w:r>
+      <w:r>
+        <w:rPr>
+          <w:i/>
+        </w:rPr>
+        <w:t>classifiers</w:t>
+      </w:r>
+      <w:r>
+        <w:t xml:space="preserve">, but as we use RMSE as evaluation function, it is better for us take average of each classifiers. </w:t>
+      </w:r>
+      <w:r>
+        <w:t>So we use weighted average to</w:t>
+      </w:r>
+      <w:r>
+        <w:t xml:space="preserve"> aggregate </w:t>
+      </w:r>
+      <w:r>
+        <w:rPr>
+          <w:i/>
+        </w:rPr>
+        <w:t>classifiers</w:t>
+      </w:r>
+      <w:r>
+        <w:t>.</w:t>
+      </w:r>
+    </w:p>
+    <w:p>
+      <w:pPr>
+        <w:pStyle w:val="a5"/>
+        <w:numPr>
+          <w:ilvl w:val="0"/>
+          <w:numId w:val="24"/>
+        </w:numPr>
+        <w:ind w:firstLineChars="0"/>
+      </w:pPr>
+      <w:r>
+        <w:t>It is hard</w:t>
+      </w:r>
+      <w:r>
+        <w:t xml:space="preserve"> to evaluate which </w:t>
+      </w:r>
+      <w:r>
+        <w:rPr>
+          <w:i/>
+        </w:rPr>
+        <w:t>classifier</w:t>
+      </w:r>
+      <w:r>
+        <w:t xml:space="preserve"> is better manually, so we </w:t>
+      </w:r>
+      <w:r>
+        <w:t>use</w:t>
+      </w:r>
+      <w:r>
+        <w:rPr>
+          <w:i/>
+        </w:rPr>
         <w:t xml:space="preserve"> </w:t>
       </w:r>
       <w:proofErr w:type="spellStart"/>
@@ -1149,7 +1091,46 @@
         <w:t>Every time we get a result, if it have a high deviation, reduce its weight. If it</w:t>
       </w:r>
       <w:r>
-        <w:t xml:space="preserve"> is accurate, keep the same weight. After adjustment of all weight, normalize all weight so the sum of them is still 1. Every time we adjust them, there is a learning rate, at first learning rate is high, but later it will descend and finally converge to 0 (</w:t>
+        <w:t xml:space="preserve"> is accurate, keep the same weight. After adjustment of all weight</w:t>
+      </w:r>
+      <w:r>
+        <w:t>s</w:t>
+      </w:r>
+      <w:r>
+        <w:t>, normalize all weight</w:t>
+      </w:r>
+      <w:r>
+        <w:t>s</w:t>
+      </w:r>
+      <w:r>
+        <w:t xml:space="preserve"> so the sum of them is still 1. E</w:t>
+      </w:r>
+      <w:r>
+        <w:t xml:space="preserve">very time we adjust them, times </w:t>
+      </w:r>
+      <w:r>
+        <w:t>a learning rate</w:t>
+      </w:r>
+      <w:r>
+        <w:t xml:space="preserve"> </w:t>
+      </w:r>
+      <w:r>
+        <w:t xml:space="preserve">to </w:t>
+      </w:r>
+      <w:r>
+        <w:t>deviation</w:t>
+      </w:r>
+      <w:r>
+        <w:t>.</w:t>
+      </w:r>
+      <w:r>
+        <w:t xml:space="preserve"> </w:t>
+      </w:r>
+      <w:r>
+        <w:t>A</w:t>
+      </w:r>
+      <w:r>
+        <w:t>t first learning rate is high, but later it will descend and finally converge to 0 (</w:t>
       </w:r>
       <w:r>
         <w:t>it’s</w:t>
@@ -1161,16 +1142,8 @@
         <w:rPr>
           <w:rFonts w:hint="eastAsia"/>
         </w:rPr>
-        <w:t xml:space="preserve"> </w:t>
-      </w:r>
-      <w:proofErr w:type="gramStart"/>
-      <w:r>
-        <w:rPr>
-          <w:rFonts w:hint="eastAsia"/>
-        </w:rPr>
-        <w:t>a</w:t>
-      </w:r>
-      <w:proofErr w:type="gramEnd"/>
+        <w:t xml:space="preserve"> a</w:t>
+      </w:r>
       <m:oMath>
         <m:r>
           <w:rPr>
@@ -1236,7 +1209,10 @@
         <w:t xml:space="preserve">. </w:t>
       </w:r>
       <w:r>
-        <w:t xml:space="preserve">We can also use this to evaluate which </w:t>
+        <w:t xml:space="preserve">We </w:t>
+      </w:r>
+      <w:r>
+        <w:t xml:space="preserve">use this to evaluate which </w:t>
       </w:r>
       <w:r>
         <w:rPr>
@@ -1272,19 +1248,38 @@
         </w:rPr>
         <w:t xml:space="preserve">between new </w:t>
       </w:r>
-      <w:proofErr w:type="gramStart"/>
       <w:r>
         <w:t>review</w:t>
       </w:r>
-      <w:proofErr w:type="gramEnd"/>
       <w:r>
         <w:rPr>
           <w:rFonts w:hint="eastAsia"/>
         </w:rPr>
-        <w:t xml:space="preserve"> to exist reviews in dataset, we will get a long list of cosine similarity distance. </w:t>
-      </w:r>
-      <w:r>
-        <w:t xml:space="preserve">There are two ways we can get prediction: Use the score with highest cosine similarity (close to 1) or use the average score of first n reviews. </w:t>
+        <w:t xml:space="preserve"> and</w:t>
+      </w:r>
+      <w:r>
+        <w:rPr>
+          <w:rFonts w:hint="eastAsia"/>
+        </w:rPr>
+        <w:t xml:space="preserve"> exist</w:t>
+      </w:r>
+      <w:r>
+        <w:t>ing</w:t>
+      </w:r>
+      <w:r>
+        <w:rPr>
+          <w:rFonts w:hint="eastAsia"/>
+        </w:rPr>
+        <w:t xml:space="preserve"> reviews in dataset, we will get a long list of cosine similarity distance. </w:t>
+      </w:r>
+      <w:r>
+        <w:t>There are two ways we can get prediction: Use the score with highest cosine similarity (close</w:t>
+      </w:r>
+      <w:r>
+        <w:t>st</w:t>
+      </w:r>
+      <w:r>
+        <w:t xml:space="preserve"> to 1) or use the average score of first n reviews. </w:t>
       </w:r>
     </w:p>
     <w:p>
@@ -1293,7 +1288,19 @@
         <w:ind w:left="360" w:firstLineChars="0" w:firstLine="0"/>
       </w:pPr>
       <w:r>
-        <w:t xml:space="preserve">The advantage of using average score of first n reviews is will reduce the bias of only one review. But sometimes only the score with highest cosine similarity is actually correct. So we don’t take much reviews. In offline experiments, I found the first 3 reviews have the greatest value. </w:t>
+        <w:t>The advantage of using average score of first n reviews is</w:t>
+      </w:r>
+      <w:r>
+        <w:t xml:space="preserve"> it</w:t>
+      </w:r>
+      <w:r>
+        <w:t xml:space="preserve"> will reduce the bias of only one review. But sometimes only the score with highest cosine similarity is actually correct. So we don’t take much reviews. In offline experiments, I found the first 3</w:t>
+      </w:r>
+      <w:r>
+        <w:t>-5</w:t>
+      </w:r>
+      <w:r>
+        <w:t xml:space="preserve"> reviews have the greatest value. </w:t>
       </w:r>
     </w:p>
     <w:p>
@@ -1318,10 +1325,28 @@
         <w:rPr>
           <w:rFonts w:hint="eastAsia"/>
         </w:rPr>
-        <w:t xml:space="preserve">analysis text will be more inaccurate than the analysis of summary. </w:t>
-      </w:r>
-      <w:r>
-        <w:t xml:space="preserve">This is tested in offline test. So we must aggregate the result of text with summary, so the result will be more accurate. </w:t>
+        <w:t>analysis text w</w:t>
+      </w:r>
+      <w:r>
+        <w:rPr>
+          <w:rFonts w:hint="eastAsia"/>
+        </w:rPr>
+        <w:t xml:space="preserve">ill be more inaccurate than </w:t>
+      </w:r>
+      <w:r>
+        <w:rPr>
+          <w:rFonts w:hint="eastAsia"/>
+        </w:rPr>
+        <w:t xml:space="preserve">analysis of summary. </w:t>
+      </w:r>
+      <w:r>
+        <w:t>This is tested in offline test. So we must aggregate the res</w:t>
+      </w:r>
+      <w:r>
+        <w:t>ult of text with summary, final</w:t>
+      </w:r>
+      <w:r>
+        <w:t xml:space="preserve"> result will be more accurate. </w:t>
       </w:r>
     </w:p>
     <w:p>
@@ -1332,20 +1357,35 @@
           <w:numId w:val="24"/>
         </w:numPr>
         <w:ind w:firstLineChars="0"/>
-        <w:rPr>
-          <w:rFonts w:hint="eastAsia"/>
-        </w:rPr>
-      </w:pPr>
-      <w:r>
-        <w:t xml:space="preserve">Not all words are useful. Those words only appear once cannot tell us anything, only bring higher noise to our analysis. So remove all words only appear once in whole dataset. Also, some meaningless but high frequency words like and, or, a, of, on, in…. Also cannot bring us useful information. So also remove them. This is bring us less running time and low </w:t>
-      </w:r>
-      <w:r>
-        <w:lastRenderedPageBreak/>
-        <w:t xml:space="preserve">noise. </w:t>
+      </w:pPr>
+      <w:r>
+        <w:t>Not all words are useful. Those words only appear once cannot tell us anything, only bring higher noise to our analysis. So remove all words only appear once in whole dataset. Also, some meaningless but high frequency w</w:t>
+      </w:r>
+      <w:r>
+        <w:t>ords like and, or, a, of, on</w:t>
+      </w:r>
+      <w:r>
+        <w:t xml:space="preserve">…. Also cannot bring us useful information. So also remove them. This is bring us less running time and low noise. </w:t>
       </w:r>
     </w:p>
     <w:p>
       <w:pPr>
+        <w:pStyle w:val="a5"/>
+        <w:numPr>
+          <w:ilvl w:val="0"/>
+          <w:numId w:val="24"/>
+        </w:numPr>
+        <w:ind w:firstLineChars="0"/>
+      </w:pPr>
+      <w:r>
+        <w:t xml:space="preserve">Use product ID and User ID will helpful in improve accuracy. </w:t>
+      </w:r>
+      <w:r>
+        <w:t xml:space="preserve">Add them to summary column. </w:t>
+      </w:r>
+    </w:p>
+    <w:p>
+      <w:pPr>
         <w:pStyle w:val="1"/>
         <w:rPr>
           <w:rStyle w:val="a7"/>
@@ -1394,7 +1434,13 @@
         <w:t>take 10% data</w:t>
       </w:r>
       <w:r>
-        <w:t xml:space="preserve"> (this percentage can change)</w:t>
+        <w:t xml:space="preserve"> (this percentage can change</w:t>
+      </w:r>
+      <w:r>
+        <w:t xml:space="preserve"> in code</w:t>
+      </w:r>
+      <w:r>
+        <w:t>)</w:t>
       </w:r>
       <w:r>
         <w:rPr>
@@ -1408,7 +1454,13 @@
     </w:p>
     <w:p>
       <w:r>
-        <w:t xml:space="preserve">There are totally 560,000 reviews, so after pre-processing there are 416,000 for training, 46,000 for validate and 100,000 for test. </w:t>
+        <w:t>T</w:t>
+      </w:r>
+      <w:r>
+        <w:t xml:space="preserve">otally 560,000 reviews, </w:t>
+      </w:r>
+      <w:r>
+        <w:t xml:space="preserve">after pre-processing there are 416,000 for training, 46,000 for validate and 100,000 for test. </w:t>
       </w:r>
     </w:p>
     <w:p>
@@ -1460,12 +1512,20 @@
         <w:t>classifiers</w:t>
       </w:r>
       <w:r>
-        <w:t xml:space="preserve">. The classifier with higher weight is definitely better than the low weight one. So we use code BLOCK 5 in main function to do this. (Usage of this please check “How to Run” part). </w:t>
+        <w:t xml:space="preserve">. The classifier with higher weight is better than the low weight one. So we use code BLOCK 5 in main function to do this. </w:t>
       </w:r>
     </w:p>
     <w:p>
       <w:r>
-        <w:t>After a lot of test, despite all those heuristic classifier, the order of other classifiers sort by accuracy is following:</w:t>
+        <w:t>After a lot of test, here are conclusion of them</w:t>
+      </w:r>
+      <w:r>
+        <w:t>:</w:t>
+      </w:r>
+    </w:p>
+    <w:p>
+      <w:r>
+        <w:t xml:space="preserve">Heuristic classifier have about 40-50% accuracy, and a straight 5 classifier (predict all to 5 score) have about 60% accuracy. </w:t>
       </w:r>
     </w:p>
     <w:p>
@@ -1481,26 +1541,51 @@
               <w:rFonts w:ascii="Cambria Math" w:hAnsi="Cambria Math"/>
               <w:sz w:val="15"/>
             </w:rPr>
-            <m:t>Average of N highest similarity in text≤Highest similarity in text</m:t>
-          </m:r>
-          <m:r>
-            <w:rPr>
-              <w:rFonts w:ascii="Cambria Math" w:hAnsi="Cambria Math"/>
-              <w:sz w:val="15"/>
-            </w:rPr>
-            <m:t>≈Highest similarity in sumamry≤Average of N highest simiarlrity in summary</m:t>
+            <m:t>Average of N highest similarity in text≤Highest similarity in text≈Highest similarity in sumamry≤Average of N highest simiarlrity in summary</m:t>
           </m:r>
         </m:oMath>
       </m:oMathPara>
     </w:p>
     <w:p>
-      <w:pPr>
-        <w:rPr>
-          <w:rFonts w:hint="eastAsia"/>
-        </w:rPr>
-      </w:pPr>
-      <w:r>
-        <w:t xml:space="preserve">Heuristic classifier have about 40-50% accuracy, and a straight 5 classifier (predict all to 5 score) have about 60-70% accuracy. </w:t>
+      <w:r>
+        <w:t xml:space="preserve">In KNN, take first 3-5 elements’ average is best for prediction. </w:t>
+      </w:r>
+    </w:p>
+    <w:p>
+      <w:r>
+        <w:t>Combine 3 classifiers</w:t>
+      </w:r>
+      <w:r>
+        <w:t xml:space="preserve"> (highest summary, highest text and 3 highest summary)</w:t>
+      </w:r>
+      <w:r>
+        <w:t xml:space="preserve"> will improve accuracy and reduce cost of error. </w:t>
+      </w:r>
+    </w:p>
+    <w:p>
+      <w:pPr>
+        <w:pStyle w:val="1"/>
+        <w:rPr>
+          <w:rStyle w:val="a7"/>
+          <w:i w:val="0"/>
+          <w:iCs w:val="0"/>
+          <w:color w:val="auto"/>
+        </w:rPr>
+      </w:pPr>
+      <w:r>
+        <w:rPr>
+          <w:rStyle w:val="a7"/>
+          <w:i w:val="0"/>
+          <w:iCs w:val="0"/>
+          <w:color w:val="auto"/>
+        </w:rPr>
+        <w:lastRenderedPageBreak/>
+        <w:t>Appendix:</w:t>
+      </w:r>
+    </w:p>
+    <w:p>
+      <w:r>
+        <w:t xml:space="preserve">Something about the code. If you need to learn more about code including how to run it, Read this appendix. Otherwise you can just skip this. </w:t>
       </w:r>
     </w:p>
     <w:p>
@@ -1624,7 +1709,6 @@
           <w:p>
             <w:pPr>
               <w:rPr>
-                <w:rFonts w:hint="eastAsia"/>
                 <w:b/>
                 <w:sz w:val="20"/>
               </w:rPr>
@@ -1646,7 +1730,6 @@
           <w:p>
             <w:pPr>
               <w:rPr>
-                <w:rFonts w:hint="eastAsia"/>
                 <w:b/>
                 <w:sz w:val="20"/>
               </w:rPr>
@@ -1668,7 +1751,6 @@
           <w:p>
             <w:pPr>
               <w:rPr>
-                <w:rFonts w:hint="eastAsia"/>
                 <w:b/>
                 <w:sz w:val="20"/>
               </w:rPr>
@@ -1692,7 +1774,6 @@
           <w:p>
             <w:pPr>
               <w:rPr>
-                <w:rFonts w:hint="eastAsia"/>
                 <w:sz w:val="18"/>
               </w:rPr>
             </w:pPr>
@@ -1720,7 +1801,6 @@
           <w:p>
             <w:pPr>
               <w:rPr>
-                <w:rFonts w:hint="eastAsia"/>
                 <w:sz w:val="18"/>
               </w:rPr>
             </w:pPr>
@@ -1740,7 +1820,6 @@
           <w:p>
             <w:pPr>
               <w:rPr>
-                <w:rFonts w:hint="eastAsia"/>
                 <w:sz w:val="18"/>
               </w:rPr>
             </w:pPr>
@@ -1794,7 +1873,6 @@
           <w:p>
             <w:pPr>
               <w:rPr>
-                <w:rFonts w:hint="eastAsia"/>
                 <w:sz w:val="18"/>
               </w:rPr>
             </w:pPr>
@@ -1836,7 +1914,6 @@
           <w:p>
             <w:pPr>
               <w:rPr>
-                <w:rFonts w:hint="eastAsia"/>
                 <w:sz w:val="18"/>
               </w:rPr>
             </w:pPr>
@@ -1870,7 +1947,6 @@
           <w:p>
             <w:pPr>
               <w:rPr>
-                <w:rFonts w:hint="eastAsia"/>
                 <w:sz w:val="18"/>
               </w:rPr>
             </w:pPr>
@@ -1971,7 +2047,6 @@
           <w:p>
             <w:pPr>
               <w:rPr>
-                <w:rFonts w:hint="eastAsia"/>
                 <w:sz w:val="18"/>
               </w:rPr>
             </w:pPr>
@@ -2019,7 +2094,6 @@
           <w:p>
             <w:pPr>
               <w:rPr>
-                <w:rFonts w:hint="eastAsia"/>
                 <w:sz w:val="18"/>
               </w:rPr>
             </w:pPr>
@@ -2039,7 +2113,6 @@
           <w:p>
             <w:pPr>
               <w:rPr>
-                <w:rFonts w:hint="eastAsia"/>
                 <w:sz w:val="18"/>
               </w:rPr>
             </w:pPr>
@@ -2108,7 +2181,6 @@
           <w:p>
             <w:pPr>
               <w:rPr>
-                <w:rFonts w:hint="eastAsia"/>
                 <w:sz w:val="18"/>
               </w:rPr>
             </w:pPr>
@@ -2128,7 +2200,6 @@
           <w:p>
             <w:pPr>
               <w:rPr>
-                <w:rFonts w:hint="eastAsia"/>
                 <w:sz w:val="18"/>
               </w:rPr>
             </w:pPr>
@@ -2205,7 +2276,6 @@
           <w:p>
             <w:pPr>
               <w:rPr>
-                <w:rFonts w:hint="eastAsia"/>
                 <w:sz w:val="18"/>
               </w:rPr>
             </w:pPr>
@@ -2225,7 +2295,6 @@
           <w:p>
             <w:pPr>
               <w:rPr>
-                <w:rFonts w:hint="eastAsia"/>
                 <w:sz w:val="18"/>
               </w:rPr>
             </w:pPr>
@@ -2292,7 +2361,6 @@
           <w:p>
             <w:pPr>
               <w:rPr>
-                <w:rFonts w:hint="eastAsia"/>
                 <w:sz w:val="18"/>
               </w:rPr>
             </w:pPr>
@@ -2385,7 +2453,6 @@
           <w:p>
             <w:pPr>
               <w:rPr>
-                <w:rFonts w:hint="eastAsia"/>
                 <w:sz w:val="18"/>
               </w:rPr>
             </w:pPr>
@@ -2405,7 +2472,6 @@
           <w:p>
             <w:pPr>
               <w:rPr>
-                <w:rFonts w:hint="eastAsia"/>
                 <w:sz w:val="18"/>
               </w:rPr>
             </w:pPr>
@@ -2466,7 +2532,6 @@
           <w:p>
             <w:pPr>
               <w:rPr>
-                <w:rFonts w:hint="eastAsia"/>
                 <w:sz w:val="18"/>
               </w:rPr>
             </w:pPr>
@@ -2486,7 +2551,6 @@
           <w:p>
             <w:pPr>
               <w:rPr>
-                <w:rFonts w:hint="eastAsia"/>
                 <w:sz w:val="18"/>
               </w:rPr>
             </w:pPr>
@@ -2546,29 +2610,12 @@
       </w:r>
     </w:p>
     <w:p>
-      <w:pPr>
-        <w:rPr>
-          <w:rFonts w:hint="eastAsia"/>
-        </w:rPr>
-      </w:pPr>
       <w:hyperlink r:id="rId8" w:history="1">
         <w:r>
           <w:rPr>
             <w:rStyle w:val="a8"/>
           </w:rPr>
-          <w:t>https://github.com/micousuen/CS565-Amazo</w:t>
-        </w:r>
-        <w:r>
-          <w:rPr>
-            <w:rStyle w:val="a8"/>
-          </w:rPr>
-          <w:t>n</w:t>
-        </w:r>
-        <w:r>
-          <w:rPr>
-            <w:rStyle w:val="a8"/>
-          </w:rPr>
-          <w:t>Reviews</w:t>
+          <w:t>https://github.com/micousuen/CS565-AmazonReviews</w:t>
         </w:r>
       </w:hyperlink>
     </w:p>
@@ -2605,7 +2652,6 @@
         <w:rPr>
           <w:color w:val="FF0000"/>
         </w:rPr>
-        <w:lastRenderedPageBreak/>
         <w:t>BLOCK 2</w:t>
       </w:r>
       <w:r>
@@ -2699,11 +2745,6 @@
       </w:r>
     </w:p>
     <w:p>
-      <w:pPr>
-        <w:rPr>
-          <w:rFonts w:hint="eastAsia"/>
-        </w:rPr>
-      </w:pPr>
       <w:r>
         <w:t>BLOCK 8 is only for offline testing</w:t>
       </w:r>
@@ -2721,16 +2762,117 @@
       </w:r>
       <w:r>
         <w:t xml:space="preserve">. </w:t>
+      </w:r>
+    </w:p>
+    <w:p>
+      <w:pPr>
+        <w:pStyle w:val="1"/>
+        <w:rPr>
+          <w:rStyle w:val="a7"/>
+        </w:rPr>
+      </w:pPr>
+      <w:r>
+        <w:rPr>
+          <w:rStyle w:val="a7"/>
+        </w:rPr>
+        <w:lastRenderedPageBreak/>
+        <w:t>Try Machine Learning</w:t>
+      </w:r>
+    </w:p>
+    <w:p>
+      <w:r>
+        <w:t xml:space="preserve">This part is just a try. And didn’t works, so skip it as you will. </w:t>
+      </w:r>
+    </w:p>
+    <w:p>
+      <w:pPr>
+        <w:jc w:val="left"/>
+      </w:pPr>
+      <w:r>
+        <w:rPr>
+          <w:rStyle w:val="a7"/>
+        </w:rPr>
+        <w:t>Discussion</w:t>
+      </w:r>
+      <w:r>
+        <w:t xml:space="preserve">: </w:t>
+      </w:r>
+      <w:r>
+        <w:t xml:space="preserve">Use regression and machine learning. Reviews are just sequences of words, so we can input it in time sequence. Then use Long Short Term Memory, build cells to accept data, then training network to let it learning what to memory what to forget. And in the last layer, use an ANN with one hidden layer to map features in LSTM to 5 score level, use cross entropy as cost to training it. </w:t>
+      </w:r>
+    </w:p>
+    <w:p>
+      <w:pPr>
+        <w:jc w:val="left"/>
+      </w:pPr>
+      <w:r>
+        <w:t xml:space="preserve">Machine Learning is a good and powerful tool for this semantic problems, though we didn’t cover it in our class, but worth a try. To build a LSTM we need fixed number of cells in LSTM. But length of each review is different, the maximum length is about 3,800. </w:t>
+      </w:r>
+    </w:p>
+    <w:p>
+      <w:pPr>
+        <w:jc w:val="left"/>
+      </w:pPr>
+      <w:r>
+        <w:rPr>
+          <w:rStyle w:val="a7"/>
+        </w:rPr>
+        <w:t>Solution</w:t>
+      </w:r>
+      <w:r>
+        <w:t xml:space="preserve">: Keep only first N words, and use N to build LSTM. I run a count of this. For summary the result is: </w:t>
+      </w:r>
+      <w:r>
+        <w:t>8(90%), 9(95%), 12(98%), 19(99.9%)</w:t>
+      </w:r>
+      <w:r>
+        <w:t xml:space="preserve">. Number before parenthesis is N, and the number in parenthesis is how much reviews’ length is less than this N. </w:t>
+      </w:r>
+      <w:r>
+        <w:t>For text</w:t>
+      </w:r>
+      <w:r>
+        <w:t xml:space="preserve"> the result is</w:t>
+      </w:r>
+      <w:r>
+        <w:t>: 160(90%), 216(95%), 381(99%), 746(99.9%)</w:t>
+      </w:r>
+      <w:r>
+        <w:t>.</w:t>
+      </w:r>
+    </w:p>
+    <w:p>
+      <w:pPr>
+        <w:jc w:val="left"/>
+      </w:pPr>
+      <w:r>
+        <w:rPr>
+          <w:rStyle w:val="a7"/>
+        </w:rPr>
+        <w:t>Result</w:t>
+      </w:r>
+      <w:r>
+        <w:t>: This model only learned to predict every review as score 5. This is useless. Need more implement to models. FAILED</w:t>
+      </w:r>
+    </w:p>
+    <w:p>
+      <w:pPr>
+        <w:jc w:val="left"/>
+      </w:pPr>
+      <w:r>
+        <w:rPr>
+          <w:rStyle w:val="a7"/>
+        </w:rPr>
+        <w:t>Improve</w:t>
+      </w:r>
+      <w:r>
+        <w:t xml:space="preserve">: Above is using cross entropy as cost function. Should change it. </w:t>
       </w:r>
     </w:p>
     <w:p/>
     <w:sectPr>
-      <w:headerReference w:type="even" r:id="rId9"/>
-      <w:headerReference w:type="default" r:id="rId10"/>
-      <w:footerReference w:type="even" r:id="rId11"/>
-      <w:footerReference w:type="default" r:id="rId12"/>
-      <w:headerReference w:type="first" r:id="rId13"/>
-      <w:footerReference w:type="first" r:id="rId14"/>
+      <w:headerReference w:type="default" r:id="rId9"/>
+      <w:footerReference w:type="default" r:id="rId10"/>
       <w:pgSz w:w="11906" w:h="16838"/>
       <w:pgMar w:top="720" w:right="720" w:bottom="720" w:left="720" w:header="851" w:footer="992" w:gutter="0"/>
       <w:cols w:space="425"/>
@@ -2760,16 +2902,6 @@
 </file>
 
 <file path=word/footer1.xml><?xml version="1.0" encoding="utf-8"?>
-<w:ftr xmlns:wpc="http://schemas.microsoft.com/office/word/2010/wordprocessingCanvas" xmlns:mc="http://schemas.openxmlformats.org/markup-compatibility/2006" xmlns:o="urn:schemas-microsoft-com:office:office" xmlns:r="http://schemas.openxmlformats.org/officeDocument/2006/relationships" xmlns:m="http://schemas.openxmlformats.org/officeDocument/2006/math" xmlns:v="urn:schemas-microsoft-com:vml" xmlns:wp14="http://schemas.microsoft.com/office/word/2010/wordprocessingDrawing" xmlns:wp="http://schemas.openxmlformats.org/drawingml/2006/wordprocessingDrawing" xmlns:w10="urn:schemas-microsoft-com:office:word" xmlns:w="http://schemas.openxmlformats.org/wordprocessingml/2006/main" xmlns:w14="http://schemas.microsoft.com/office/word/2010/wordml" xmlns:w15="http://schemas.microsoft.com/office/word/2012/wordml" xmlns:wpg="http://schemas.microsoft.com/office/word/2010/wordprocessingGroup" xmlns:wpi="http://schemas.microsoft.com/office/word/2010/wordprocessingInk" xmlns:wne="http://schemas.microsoft.com/office/word/2006/wordml" xmlns:wps="http://schemas.microsoft.com/office/word/2010/wordprocessingShape" mc:Ignorable="w14 w15 wp14">
-  <w:p>
-    <w:pPr>
-      <w:pStyle w:val="a4"/>
-    </w:pPr>
-  </w:p>
-</w:ftr>
-</file>
-
-<file path=word/footer2.xml><?xml version="1.0" encoding="utf-8"?>
 <w:ftr xmlns:wpc="http://schemas.microsoft.com/office/word/2010/wordprocessingCanvas" xmlns:mc="http://schemas.openxmlformats.org/markup-compatibility/2006" xmlns:o="urn:schemas-microsoft-com:office:office" xmlns:r="http://schemas.openxmlformats.org/officeDocument/2006/relationships" xmlns:m="http://schemas.openxmlformats.org/officeDocument/2006/math" xmlns:v="urn:schemas-microsoft-com:vml" xmlns:wp14="http://schemas.microsoft.com/office/word/2010/wordprocessingDrawing" xmlns:wp="http://schemas.openxmlformats.org/drawingml/2006/wordprocessingDrawing" xmlns:w10="urn:schemas-microsoft-com:office:word" xmlns:w="http://schemas.openxmlformats.org/wordprocessingml/2006/main" xmlns:w14="http://schemas.microsoft.com/office/word/2010/wordml" xmlns:w15="http://schemas.microsoft.com/office/word/2012/wordml" xmlns:wpg="http://schemas.microsoft.com/office/word/2010/wordprocessingGroup" xmlns:wpi="http://schemas.microsoft.com/office/word/2010/wordprocessingInk" xmlns:wne="http://schemas.microsoft.com/office/word/2006/wordml" xmlns:wps="http://schemas.microsoft.com/office/word/2010/wordprocessingShape" mc:Ignorable="w14 w15 wp14">
   <w:sdt>
     <w:sdtPr>
@@ -2800,7 +2932,7 @@
             <w:noProof/>
             <w:lang w:val="zh-CN"/>
           </w:rPr>
-          <w:t>1</w:t>
+          <w:t>4</w:t>
         </w:r>
         <w:r>
           <w:fldChar w:fldCharType="end"/>
@@ -2816,16 +2948,6 @@
 </w:ftr>
 </file>
 
-<file path=word/footer3.xml><?xml version="1.0" encoding="utf-8"?>
-<w:ftr xmlns:wpc="http://schemas.microsoft.com/office/word/2010/wordprocessingCanvas" xmlns:mc="http://schemas.openxmlformats.org/markup-compatibility/2006" xmlns:o="urn:schemas-microsoft-com:office:office" xmlns:r="http://schemas.openxmlformats.org/officeDocument/2006/relationships" xmlns:m="http://schemas.openxmlformats.org/officeDocument/2006/math" xmlns:v="urn:schemas-microsoft-com:vml" xmlns:wp14="http://schemas.microsoft.com/office/word/2010/wordprocessingDrawing" xmlns:wp="http://schemas.openxmlformats.org/drawingml/2006/wordprocessingDrawing" xmlns:w10="urn:schemas-microsoft-com:office:word" xmlns:w="http://schemas.openxmlformats.org/wordprocessingml/2006/main" xmlns:w14="http://schemas.microsoft.com/office/word/2010/wordml" xmlns:w15="http://schemas.microsoft.com/office/word/2012/wordml" xmlns:wpg="http://schemas.microsoft.com/office/word/2010/wordprocessingGroup" xmlns:wpi="http://schemas.microsoft.com/office/word/2010/wordprocessingInk" xmlns:wne="http://schemas.microsoft.com/office/word/2006/wordml" xmlns:wps="http://schemas.microsoft.com/office/word/2010/wordprocessingShape" mc:Ignorable="w14 w15 wp14">
-  <w:p>
-    <w:pPr>
-      <w:pStyle w:val="a4"/>
-    </w:pPr>
-  </w:p>
-</w:ftr>
-</file>
-
 <file path=word/footnotes.xml><?xml version="1.0" encoding="utf-8"?>
 <w:footnotes xmlns:wpc="http://schemas.microsoft.com/office/word/2010/wordprocessingCanvas" xmlns:mc="http://schemas.openxmlformats.org/markup-compatibility/2006" xmlns:o="urn:schemas-microsoft-com:office:office" xmlns:r="http://schemas.openxmlformats.org/officeDocument/2006/relationships" xmlns:m="http://schemas.openxmlformats.org/officeDocument/2006/math" xmlns:v="urn:schemas-microsoft-com:vml" xmlns:wp14="http://schemas.microsoft.com/office/word/2010/wordprocessingDrawing" xmlns:wp="http://schemas.openxmlformats.org/drawingml/2006/wordprocessingDrawing" xmlns:w10="urn:schemas-microsoft-com:office:word" xmlns:w="http://schemas.openxmlformats.org/wordprocessingml/2006/main" xmlns:w14="http://schemas.microsoft.com/office/word/2010/wordml" xmlns:w15="http://schemas.microsoft.com/office/word/2012/wordml" xmlns:wpg="http://schemas.microsoft.com/office/word/2010/wordprocessingGroup" xmlns:wpi="http://schemas.microsoft.com/office/word/2010/wordprocessingInk" xmlns:wne="http://schemas.microsoft.com/office/word/2006/wordml" xmlns:wps="http://schemas.microsoft.com/office/word/2010/wordprocessingShape" mc:Ignorable="w14 w15 wp14">
   <w:footnote w:type="separator" w:id="-1">
@@ -2846,16 +2968,6 @@
 </file>
 
 <file path=word/header1.xml><?xml version="1.0" encoding="utf-8"?>
-<w:hdr xmlns:wpc="http://schemas.microsoft.com/office/word/2010/wordprocessingCanvas" xmlns:mc="http://schemas.openxmlformats.org/markup-compatibility/2006" xmlns:o="urn:schemas-microsoft-com:office:office" xmlns:r="http://schemas.openxmlformats.org/officeDocument/2006/relationships" xmlns:m="http://schemas.openxmlformats.org/officeDocument/2006/math" xmlns:v="urn:schemas-microsoft-com:vml" xmlns:wp14="http://schemas.microsoft.com/office/word/2010/wordprocessingDrawing" xmlns:wp="http://schemas.openxmlformats.org/drawingml/2006/wordprocessingDrawing" xmlns:w10="urn:schemas-microsoft-com:office:word" xmlns:w="http://schemas.openxmlformats.org/wordprocessingml/2006/main" xmlns:w14="http://schemas.microsoft.com/office/word/2010/wordml" xmlns:w15="http://schemas.microsoft.com/office/word/2012/wordml" xmlns:wpg="http://schemas.microsoft.com/office/word/2010/wordprocessingGroup" xmlns:wpi="http://schemas.microsoft.com/office/word/2010/wordprocessingInk" xmlns:wne="http://schemas.microsoft.com/office/word/2006/wordml" xmlns:wps="http://schemas.microsoft.com/office/word/2010/wordprocessingShape" mc:Ignorable="w14 w15 wp14">
-  <w:p>
-    <w:pPr>
-      <w:pStyle w:val="a3"/>
-    </w:pPr>
-  </w:p>
-</w:hdr>
-</file>
-
-<file path=word/header2.xml><?xml version="1.0" encoding="utf-8"?>
 <w:hdr xmlns:wpc="http://schemas.microsoft.com/office/word/2010/wordprocessingCanvas" xmlns:mc="http://schemas.openxmlformats.org/markup-compatibility/2006" xmlns:o="urn:schemas-microsoft-com:office:office" xmlns:r="http://schemas.openxmlformats.org/officeDocument/2006/relationships" xmlns:m="http://schemas.openxmlformats.org/officeDocument/2006/math" xmlns:v="urn:schemas-microsoft-com:vml" xmlns:wp14="http://schemas.microsoft.com/office/word/2010/wordprocessingDrawing" xmlns:wp="http://schemas.openxmlformats.org/drawingml/2006/wordprocessingDrawing" xmlns:w10="urn:schemas-microsoft-com:office:word" xmlns:w="http://schemas.openxmlformats.org/wordprocessingml/2006/main" xmlns:w14="http://schemas.microsoft.com/office/word/2010/wordml" xmlns:w15="http://schemas.microsoft.com/office/word/2012/wordml" xmlns:wpg="http://schemas.microsoft.com/office/word/2010/wordprocessingGroup" xmlns:wpi="http://schemas.microsoft.com/office/word/2010/wordprocessingInk" xmlns:wne="http://schemas.microsoft.com/office/word/2006/wordml" xmlns:wps="http://schemas.microsoft.com/office/word/2010/wordprocessingShape" mc:Ignorable="w14 w15 wp14">
   <w:p>
     <w:pPr>
@@ -2889,20 +3001,8 @@
       <w:rPr>
         <w:sz w:val="28"/>
       </w:rPr>
-      <w:t>: Zezhou Sun</w:t>
+      <w:t>: Zezhou Sun  BUID: U75600787  E-mail:micou@bu.edu</w:t>
     </w:r>
-    <w:bookmarkStart w:id="0" w:name="_GoBack"/>
-    <w:bookmarkEnd w:id="0"/>
-  </w:p>
-</w:hdr>
-</file>
-
-<file path=word/header3.xml><?xml version="1.0" encoding="utf-8"?>
-<w:hdr xmlns:wpc="http://schemas.microsoft.com/office/word/2010/wordprocessingCanvas" xmlns:mc="http://schemas.openxmlformats.org/markup-compatibility/2006" xmlns:o="urn:schemas-microsoft-com:office:office" xmlns:r="http://schemas.openxmlformats.org/officeDocument/2006/relationships" xmlns:m="http://schemas.openxmlformats.org/officeDocument/2006/math" xmlns:v="urn:schemas-microsoft-com:vml" xmlns:wp14="http://schemas.microsoft.com/office/word/2010/wordprocessingDrawing" xmlns:wp="http://schemas.openxmlformats.org/drawingml/2006/wordprocessingDrawing" xmlns:w10="urn:schemas-microsoft-com:office:word" xmlns:w="http://schemas.openxmlformats.org/wordprocessingml/2006/main" xmlns:w14="http://schemas.microsoft.com/office/word/2010/wordml" xmlns:w15="http://schemas.microsoft.com/office/word/2012/wordml" xmlns:wpg="http://schemas.microsoft.com/office/word/2010/wordprocessingGroup" xmlns:wpi="http://schemas.microsoft.com/office/word/2010/wordprocessingInk" xmlns:wne="http://schemas.microsoft.com/office/word/2006/wordml" xmlns:wps="http://schemas.microsoft.com/office/word/2010/wordprocessingShape" mc:Ignorable="w14 w15 wp14">
-  <w:p>
-    <w:pPr>
-      <w:pStyle w:val="a3"/>
-    </w:pPr>
   </w:p>
 </w:hdr>
 </file>
@@ -4916,6 +5016,95 @@
     </w:lvl>
   </w:abstractNum>
   <w:abstractNum w:abstractNumId="22" w15:restartNumberingAfterBreak="0">
+    <w:nsid w:val="75D11981"/>
+    <w:multiLevelType w:val="hybridMultilevel"/>
+    <w:tmpl w:val="C28C1294"/>
+    <w:lvl w:ilvl="0" w:tplc="0409000F">
+      <w:start w:val="1"/>
+      <w:numFmt w:val="decimal"/>
+      <w:lvlText w:val="%1."/>
+      <w:lvlJc w:val="left"/>
+      <w:pPr>
+        <w:ind w:left="720" w:hanging="360"/>
+      </w:pPr>
+      <w:rPr>
+        <w:rFonts w:hint="default"/>
+      </w:rPr>
+    </w:lvl>
+    <w:lvl w:ilvl="1" w:tplc="04090019" w:tentative="1">
+      <w:start w:val="1"/>
+      <w:numFmt w:val="lowerLetter"/>
+      <w:lvlText w:val="%2."/>
+      <w:lvlJc w:val="left"/>
+      <w:pPr>
+        <w:ind w:left="1440" w:hanging="360"/>
+      </w:pPr>
+    </w:lvl>
+    <w:lvl w:ilvl="2" w:tplc="0409001B" w:tentative="1">
+      <w:start w:val="1"/>
+      <w:numFmt w:val="lowerRoman"/>
+      <w:lvlText w:val="%3."/>
+      <w:lvlJc w:val="right"/>
+      <w:pPr>
+        <w:ind w:left="2160" w:hanging="180"/>
+      </w:pPr>
+    </w:lvl>
+    <w:lvl w:ilvl="3" w:tplc="0409000F" w:tentative="1">
+      <w:start w:val="1"/>
+      <w:numFmt w:val="decimal"/>
+      <w:lvlText w:val="%4."/>
+      <w:lvlJc w:val="left"/>
+      <w:pPr>
+        <w:ind w:left="2880" w:hanging="360"/>
+      </w:pPr>
+    </w:lvl>
+    <w:lvl w:ilvl="4" w:tplc="04090019" w:tentative="1">
+      <w:start w:val="1"/>
+      <w:numFmt w:val="lowerLetter"/>
+      <w:lvlText w:val="%5."/>
+      <w:lvlJc w:val="left"/>
+      <w:pPr>
+        <w:ind w:left="3600" w:hanging="360"/>
+      </w:pPr>
+    </w:lvl>
+    <w:lvl w:ilvl="5" w:tplc="0409001B" w:tentative="1">
+      <w:start w:val="1"/>
+      <w:numFmt w:val="lowerRoman"/>
+      <w:lvlText w:val="%6."/>
+      <w:lvlJc w:val="right"/>
+      <w:pPr>
+        <w:ind w:left="4320" w:hanging="180"/>
+      </w:pPr>
+    </w:lvl>
+    <w:lvl w:ilvl="6" w:tplc="0409000F" w:tentative="1">
+      <w:start w:val="1"/>
+      <w:numFmt w:val="decimal"/>
+      <w:lvlText w:val="%7."/>
+      <w:lvlJc w:val="left"/>
+      <w:pPr>
+        <w:ind w:left="5040" w:hanging="360"/>
+      </w:pPr>
+    </w:lvl>
+    <w:lvl w:ilvl="7" w:tplc="04090019" w:tentative="1">
+      <w:start w:val="1"/>
+      <w:numFmt w:val="lowerLetter"/>
+      <w:lvlText w:val="%8."/>
+      <w:lvlJc w:val="left"/>
+      <w:pPr>
+        <w:ind w:left="5760" w:hanging="360"/>
+      </w:pPr>
+    </w:lvl>
+    <w:lvl w:ilvl="8" w:tplc="0409001B" w:tentative="1">
+      <w:start w:val="1"/>
+      <w:numFmt w:val="lowerRoman"/>
+      <w:lvlText w:val="%9."/>
+      <w:lvlJc w:val="right"/>
+      <w:pPr>
+        <w:ind w:left="6480" w:hanging="180"/>
+      </w:pPr>
+    </w:lvl>
+  </w:abstractNum>
+  <w:abstractNum w:abstractNumId="23" w15:restartNumberingAfterBreak="0">
     <w:nsid w:val="76AE499B"/>
     <w:multiLevelType w:val="hybridMultilevel"/>
     <w:tmpl w:val="4824061C"/>
@@ -5004,7 +5193,7 @@
       </w:pPr>
     </w:lvl>
   </w:abstractNum>
-  <w:abstractNum w:abstractNumId="23" w15:restartNumberingAfterBreak="0">
+  <w:abstractNum w:abstractNumId="24" w15:restartNumberingAfterBreak="0">
     <w:nsid w:val="7B077C90"/>
     <w:multiLevelType w:val="hybridMultilevel"/>
     <w:tmpl w:val="A4DAB5A2"/>
@@ -5097,7 +5286,7 @@
     <w:abstractNumId w:val="6"/>
   </w:num>
   <w:num w:numId="2">
-    <w:abstractNumId w:val="22"/>
+    <w:abstractNumId w:val="23"/>
   </w:num>
   <w:num w:numId="3">
     <w:abstractNumId w:val="11"/>
@@ -5139,7 +5328,7 @@
     <w:abstractNumId w:val="21"/>
   </w:num>
   <w:num w:numId="16">
-    <w:abstractNumId w:val="23"/>
+    <w:abstractNumId w:val="24"/>
   </w:num>
   <w:num w:numId="17">
     <w:abstractNumId w:val="17"/>
@@ -5164,6 +5353,9 @@
   </w:num>
   <w:num w:numId="24">
     <w:abstractNumId w:val="10"/>
+  </w:num>
+  <w:num w:numId="25">
+    <w:abstractNumId w:val="22"/>
   </w:num>
 </w:numbering>
 </file>
@@ -5633,6 +5825,7 @@
   <w:style w:type="character" w:default="1" w:styleId="a0">
     <w:name w:val="Default Paragraph Font"/>
     <w:uiPriority w:val="1"/>
+    <w:semiHidden/>
     <w:unhideWhenUsed/>
   </w:style>
   <w:style w:type="table" w:default="1" w:styleId="a1">
@@ -5889,7 +6082,7 @@
     <w:qFormat/>
     <w:rsid w:val="006B3454"/>
     <w:rPr>
-      <w:rFonts w:asciiTheme="majorHAnsi" w:eastAsia="黑体" w:hAnsiTheme="majorHAnsi" w:cstheme="majorBidi"/>
+      <w:rFonts w:asciiTheme="majorHAnsi" w:eastAsia="SimHei" w:hAnsiTheme="majorHAnsi" w:cstheme="majorBidi"/>
       <w:sz w:val="20"/>
       <w:szCs w:val="20"/>
     </w:rPr>
@@ -5907,558 +6100,6 @@
     </w:rPr>
   </w:style>
 </w:styles>
-</file>
-
-<file path=word/glossary/document.xml><?xml version="1.0" encoding="utf-8"?>
-<w:glossaryDocument xmlns:wpc="http://schemas.microsoft.com/office/word/2010/wordprocessingCanvas" xmlns:mc="http://schemas.openxmlformats.org/markup-compatibility/2006" xmlns:o="urn:schemas-microsoft-com:office:office" xmlns:r="http://schemas.openxmlformats.org/officeDocument/2006/relationships" xmlns:m="http://schemas.openxmlformats.org/officeDocument/2006/math" xmlns:v="urn:schemas-microsoft-com:vml" xmlns:wp14="http://schemas.microsoft.com/office/word/2010/wordprocessingDrawing" xmlns:wp="http://schemas.openxmlformats.org/drawingml/2006/wordprocessingDrawing" xmlns:w10="urn:schemas-microsoft-com:office:word" xmlns:w="http://schemas.openxmlformats.org/wordprocessingml/2006/main" xmlns:w14="http://schemas.microsoft.com/office/word/2010/wordml" xmlns:w15="http://schemas.microsoft.com/office/word/2012/wordml" xmlns:wpg="http://schemas.microsoft.com/office/word/2010/wordprocessingGroup" xmlns:wpi="http://schemas.microsoft.com/office/word/2010/wordprocessingInk" xmlns:wne="http://schemas.microsoft.com/office/word/2006/wordml" xmlns:wps="http://schemas.microsoft.com/office/word/2010/wordprocessingShape" mc:Ignorable="w14 w15 wp14"/>
-</file>
-
-<file path=word/glossary/fontTable.xml><?xml version="1.0" encoding="utf-8"?>
-<w:fonts xmlns:mc="http://schemas.openxmlformats.org/markup-compatibility/2006" xmlns:r="http://schemas.openxmlformats.org/officeDocument/2006/relationships" xmlns:w="http://schemas.openxmlformats.org/wordprocessingml/2006/main" xmlns:w14="http://schemas.microsoft.com/office/word/2010/wordml" xmlns:w15="http://schemas.microsoft.com/office/word/2012/wordml" mc:Ignorable="w14 w15">
-  <w:font w:name="Times New Roman">
-    <w:panose1 w:val="02020603050405020304"/>
-    <w:charset w:val="00"/>
-    <w:family w:val="roman"/>
-    <w:pitch w:val="variable"/>
-    <w:sig w:usb0="E0002EFF" w:usb1="C000785B" w:usb2="00000009" w:usb3="00000000" w:csb0="000001FF" w:csb1="00000000"/>
-  </w:font>
-  <w:font w:name="Wingdings">
-    <w:panose1 w:val="05000000000000000000"/>
-    <w:charset w:val="02"/>
-    <w:family w:val="auto"/>
-    <w:pitch w:val="variable"/>
-    <w:sig w:usb0="00000000" w:usb1="10000000" w:usb2="00000000" w:usb3="00000000" w:csb0="80000000" w:csb1="00000000"/>
-  </w:font>
-  <w:font w:name="宋体">
-    <w:altName w:val="SimSun"/>
-    <w:panose1 w:val="02010600030101010101"/>
-    <w:charset w:val="86"/>
-    <w:family w:val="auto"/>
-    <w:pitch w:val="variable"/>
-    <w:sig w:usb0="00000003" w:usb1="288F0000" w:usb2="00000016" w:usb3="00000000" w:csb0="00040001" w:csb1="00000000"/>
-  </w:font>
-  <w:font w:name="Cambria Math">
-    <w:panose1 w:val="02040503050406030204"/>
-    <w:charset w:val="00"/>
-    <w:family w:val="roman"/>
-    <w:pitch w:val="variable"/>
-    <w:sig w:usb0="E00002FF" w:usb1="420024FF" w:usb2="00000000" w:usb3="00000000" w:csb0="0000019F" w:csb1="00000000"/>
-  </w:font>
-  <w:font w:name="Calibri">
-    <w:panose1 w:val="020F0502020204030204"/>
-    <w:charset w:val="00"/>
-    <w:family w:val="swiss"/>
-    <w:pitch w:val="variable"/>
-    <w:sig w:usb0="E0002AFF" w:usb1="C000247B" w:usb2="00000009" w:usb3="00000000" w:csb0="000001FF" w:csb1="00000000"/>
-  </w:font>
-  <w:font w:name="Calibri Light">
-    <w:panose1 w:val="020F0302020204030204"/>
-    <w:charset w:val="00"/>
-    <w:family w:val="swiss"/>
-    <w:pitch w:val="variable"/>
-    <w:sig w:usb0="E0002AFF" w:usb1="C000247B" w:usb2="00000009" w:usb3="00000000" w:csb0="000001FF" w:csb1="00000000"/>
-  </w:font>
-  <w:font w:name="黑体">
-    <w:altName w:val="SimHei"/>
-    <w:panose1 w:val="02010609060101010101"/>
-    <w:charset w:val="86"/>
-    <w:family w:val="modern"/>
-    <w:pitch w:val="fixed"/>
-    <w:sig w:usb0="800002BF" w:usb1="38CF7CFA" w:usb2="00000016" w:usb3="00000000" w:csb0="00040001" w:csb1="00000000"/>
-  </w:font>
-</w:fonts>
-</file>
-
-<file path=word/glossary/settings.xml><?xml version="1.0" encoding="utf-8"?>
-<w:settings xmlns:mc="http://schemas.openxmlformats.org/markup-compatibility/2006" xmlns:o="urn:schemas-microsoft-com:office:office" xmlns:r="http://schemas.openxmlformats.org/officeDocument/2006/relationships" xmlns:m="http://schemas.openxmlformats.org/officeDocument/2006/math" xmlns:v="urn:schemas-microsoft-com:vml" xmlns:w10="urn:schemas-microsoft-com:office:word" xmlns:w="http://schemas.openxmlformats.org/wordprocessingml/2006/main" xmlns:w14="http://schemas.microsoft.com/office/word/2010/wordml" xmlns:w15="http://schemas.microsoft.com/office/word/2012/wordml" xmlns:sl="http://schemas.openxmlformats.org/schemaLibrary/2006/main" mc:Ignorable="w14 w15">
-  <w:view w:val="normal"/>
-  <w:bordersDoNotSurroundHeader/>
-  <w:bordersDoNotSurroundFooter/>
-  <w:defaultTabStop w:val="420"/>
-  <w:drawingGridVerticalSpacing w:val="156"/>
-  <w:displayHorizontalDrawingGridEvery w:val="0"/>
-  <w:displayVerticalDrawingGridEvery w:val="2"/>
-  <w:characterSpacingControl w:val="compressPunctuation"/>
-  <w:compat>
-    <w:spaceForUL/>
-    <w:balanceSingleByteDoubleByteWidth/>
-    <w:doNotLeaveBackslashAlone/>
-    <w:ulTrailSpace/>
-    <w:doNotExpandShiftReturn/>
-    <w:adjustLineHeightInTable/>
-    <w:useFELayout/>
-    <w:compatSetting w:name="compatibilityMode" w:uri="http://schemas.microsoft.com/office/word" w:val="15"/>
-    <w:compatSetting w:name="overrideTableStyleFontSizeAndJustification" w:uri="http://schemas.microsoft.com/office/word" w:val="1"/>
-    <w:compatSetting w:name="enableOpenTypeFeatures" w:uri="http://schemas.microsoft.com/office/word" w:val="1"/>
-    <w:compatSetting w:name="doNotFlipMirrorIndents" w:uri="http://schemas.microsoft.com/office/word" w:val="1"/>
-    <w:compatSetting w:name="differentiateMultirowTableHeaders" w:uri="http://schemas.microsoft.com/office/word" w:val="1"/>
-  </w:compat>
-  <w:rsids>
-    <w:rsidRoot w:val="00DE54E0"/>
-    <w:rsid w:val="009F26BF"/>
-    <w:rsid w:val="00DE54E0"/>
-  </w:rsids>
-  <m:mathPr>
-    <m:mathFont m:val="Cambria Math"/>
-    <m:brkBin m:val="before"/>
-    <m:brkBinSub m:val="--"/>
-    <m:smallFrac m:val="0"/>
-    <m:dispDef/>
-    <m:lMargin m:val="0"/>
-    <m:rMargin m:val="0"/>
-    <m:defJc m:val="centerGroup"/>
-    <m:wrapIndent m:val="1440"/>
-    <m:intLim m:val="subSup"/>
-    <m:naryLim m:val="undOvr"/>
-  </m:mathPr>
-  <w:themeFontLang w:val="en-US" w:eastAsia="zh-CN"/>
-  <w:clrSchemeMapping w:bg1="light1" w:t1="dark1" w:bg2="light2" w:t2="dark2" w:accent1="accent1" w:accent2="accent2" w:accent3="accent3" w:accent4="accent4" w:accent5="accent5" w:accent6="accent6" w:hyperlink="hyperlink" w:followedHyperlink="followedHyperlink"/>
-  <w:decimalSymbol w:val="."/>
-  <w:listSeparator w:val=","/>
-  <w15:chartTrackingRefBased/>
-</w:settings>
-</file>
-
-<file path=word/glossary/styles.xml><?xml version="1.0" encoding="utf-8"?>
-<w:styles xmlns:mc="http://schemas.openxmlformats.org/markup-compatibility/2006" xmlns:r="http://schemas.openxmlformats.org/officeDocument/2006/relationships" xmlns:w="http://schemas.openxmlformats.org/wordprocessingml/2006/main" xmlns:w14="http://schemas.microsoft.com/office/word/2010/wordml" xmlns:w15="http://schemas.microsoft.com/office/word/2012/wordml" mc:Ignorable="w14 w15">
-  <w:docDefaults>
-    <w:rPrDefault>
-      <w:rPr>
-        <w:rFonts w:asciiTheme="minorHAnsi" w:eastAsiaTheme="minorEastAsia" w:hAnsiTheme="minorHAnsi" w:cstheme="minorBidi"/>
-        <w:kern w:val="2"/>
-        <w:sz w:val="21"/>
-        <w:szCs w:val="22"/>
-        <w:lang w:val="en-US" w:eastAsia="zh-CN" w:bidi="ar-SA"/>
-      </w:rPr>
-    </w:rPrDefault>
-    <w:pPrDefault/>
-  </w:docDefaults>
-  <w:latentStyles w:defLockedState="0" w:defUIPriority="99" w:defSemiHidden="0" w:defUnhideWhenUsed="0" w:defQFormat="0" w:count="371">
-    <w:lsdException w:name="Normal" w:uiPriority="0" w:qFormat="1"/>
-    <w:lsdException w:name="heading 1" w:uiPriority="9" w:qFormat="1"/>
-    <w:lsdException w:name="heading 2" w:semiHidden="1" w:uiPriority="9" w:unhideWhenUsed="1" w:qFormat="1"/>
-    <w:lsdException w:name="heading 3" w:semiHidden="1" w:uiPriority="9" w:unhideWhenUsed="1" w:qFormat="1"/>
-    <w:lsdException w:name="heading 4" w:semiHidden="1" w:uiPriority="9" w:unhideWhenUsed="1" w:qFormat="1"/>
-    <w:lsdException w:name="heading 5" w:semiHidden="1" w:uiPriority="9" w:unhideWhenUsed="1" w:qFormat="1"/>
-    <w:lsdException w:name="heading 6" w:semiHidden="1" w:uiPriority="9" w:unhideWhenUsed="1" w:qFormat="1"/>
-    <w:lsdException w:name="heading 7" w:semiHidden="1" w:uiPriority="9" w:unhideWhenUsed="1" w:qFormat="1"/>
-    <w:lsdException w:name="heading 8" w:semiHidden="1" w:uiPriority="9" w:unhideWhenUsed="1" w:qFormat="1"/>
-    <w:lsdException w:name="heading 9" w:semiHidden="1" w:uiPriority="9" w:unhideWhenUsed="1" w:qFormat="1"/>
-    <w:lsdException w:name="index 1" w:semiHidden="1" w:unhideWhenUsed="1"/>
-    <w:lsdException w:name="index 2" w:semiHidden="1" w:unhideWhenUsed="1"/>
-    <w:lsdException w:name="index 3" w:semiHidden="1" w:unhideWhenUsed="1"/>
-    <w:lsdException w:name="index 4" w:semiHidden="1" w:unhideWhenUsed="1"/>
-    <w:lsdException w:name="index 5" w:semiHidden="1" w:unhideWhenUsed="1"/>
-    <w:lsdException w:name="index 6" w:semiHidden="1" w:unhideWhenUsed="1"/>
-    <w:lsdException w:name="index 7" w:semiHidden="1" w:unhideWhenUsed="1"/>
-    <w:lsdException w:name="index 8" w:semiHidden="1" w:unhideWhenUsed="1"/>
-    <w:lsdException w:name="index 9" w:semiHidden="1" w:unhideWhenUsed="1"/>
-    <w:lsdException w:name="toc 1" w:semiHidden="1" w:uiPriority="39" w:unhideWhenUsed="1"/>
-    <w:lsdException w:name="toc 2" w:semiHidden="1" w:uiPriority="39" w:unhideWhenUsed="1"/>
-    <w:lsdException w:name="toc 3" w:semiHidden="1" w:uiPriority="39" w:unhideWhenUsed="1"/>
-    <w:lsdException w:name="toc 4" w:semiHidden="1" w:uiPriority="39" w:unhideWhenUsed="1"/>
-    <w:lsdException w:name="toc 5" w:semiHidden="1" w:uiPriority="39" w:unhideWhenUsed="1"/>
-    <w:lsdException w:name="toc 6" w:semiHidden="1" w:uiPriority="39" w:unhideWhenUsed="1"/>
-    <w:lsdException w:name="toc 7" w:semiHidden="1" w:uiPriority="39" w:unhideWhenUsed="1"/>
-    <w:lsdException w:name="toc 8" w:semiHidden="1" w:uiPriority="39" w:unhideWhenUsed="1"/>
-    <w:lsdException w:name="toc 9" w:semiHidden="1" w:uiPriority="39" w:unhideWhenUsed="1"/>
-    <w:lsdException w:name="Normal Indent" w:semiHidden="1" w:unhideWhenUsed="1"/>
-    <w:lsdException w:name="footnote text" w:semiHidden="1" w:unhideWhenUsed="1"/>
-    <w:lsdException w:name="annotation text" w:semiHidden="1" w:unhideWhenUsed="1"/>
-    <w:lsdException w:name="header" w:semiHidden="1" w:unhideWhenUsed="1"/>
-    <w:lsdException w:name="footer" w:semiHidden="1" w:unhideWhenUsed="1"/>
-    <w:lsdException w:name="index heading" w:semiHidden="1" w:unhideWhenUsed="1"/>
-    <w:lsdException w:name="caption" w:semiHidden="1" w:uiPriority="35" w:unhideWhenUsed="1" w:qFormat="1"/>
-    <w:lsdException w:name="table of figures" w:semiHidden="1" w:unhideWhenUsed="1"/>
-    <w:lsdException w:name="envelope address" w:semiHidden="1" w:unhideWhenUsed="1"/>
-    <w:lsdException w:name="envelope return" w:semiHidden="1" w:unhideWhenUsed="1"/>
-    <w:lsdException w:name="footnote reference" w:semiHidden="1" w:unhideWhenUsed="1"/>
-    <w:lsdException w:name="annotation reference" w:semiHidden="1" w:unhideWhenUsed="1"/>
-    <w:lsdException w:name="line number" w:semiHidden="1" w:unhideWhenUsed="1"/>
-    <w:lsdException w:name="page number" w:semiHidden="1" w:unhideWhenUsed="1"/>
-    <w:lsdException w:name="endnote reference" w:semiHidden="1" w:unhideWhenUsed="1"/>
-    <w:lsdException w:name="endnote text" w:semiHidden="1" w:unhideWhenUsed="1"/>
-    <w:lsdException w:name="table of authorities" w:semiHidden="1" w:unhideWhenUsed="1"/>
-    <w:lsdException w:name="macro" w:semiHidden="1" w:unhideWhenUsed="1"/>
-    <w:lsdException w:name="toa heading" w:semiHidden="1" w:unhideWhenUsed="1"/>
-    <w:lsdException w:name="List" w:semiHidden="1" w:unhideWhenUsed="1"/>
-    <w:lsdException w:name="List Bullet" w:semiHidden="1" w:unhideWhenUsed="1"/>
-    <w:lsdException w:name="List Number" w:semiHidden="1" w:unhideWhenUsed="1"/>
-    <w:lsdException w:name="List 2" w:semiHidden="1" w:unhideWhenUsed="1"/>
-    <w:lsdException w:name="List 3" w:semiHidden="1" w:unhideWhenUsed="1"/>
-    <w:lsdException w:name="List 4" w:semiHidden="1" w:unhideWhenUsed="1"/>
-    <w:lsdException w:name="List 5" w:semiHidden="1" w:unhideWhenUsed="1"/>
-    <w:lsdException w:name="List Bullet 2" w:semiHidden="1" w:unhideWhenUsed="1"/>
-    <w:lsdException w:name="List Bullet 3" w:semiHidden="1" w:unhideWhenUsed="1"/>
-    <w:lsdException w:name="List Bullet 4" w:semiHidden="1" w:unhideWhenUsed="1"/>
-    <w:lsdException w:name="List Bullet 5" w:semiHidden="1" w:unhideWhenUsed="1"/>
-    <w:lsdException w:name="List Number 2" w:semiHidden="1" w:unhideWhenUsed="1"/>
-    <w:lsdException w:name="List Number 3" w:semiHidden="1" w:unhideWhenUsed="1"/>
-    <w:lsdException w:name="List Number 4" w:semiHidden="1" w:unhideWhenUsed="1"/>
-    <w:lsdException w:name="List Number 5" w:semiHidden="1" w:unhideWhenUsed="1"/>
-    <w:lsdException w:name="Title" w:uiPriority="10" w:qFormat="1"/>
-    <w:lsdException w:name="Closing" w:semiHidden="1" w:unhideWhenUsed="1"/>
-    <w:lsdException w:name="Signature" w:semiHidden="1" w:unhideWhenUsed="1"/>
-    <w:lsdException w:name="Default Paragraph Font" w:semiHidden="1" w:uiPriority="1" w:unhideWhenUsed="1"/>
-    <w:lsdException w:name="Body Text" w:semiHidden="1" w:unhideWhenUsed="1"/>
-    <w:lsdException w:name="Body Text Indent" w:semiHidden="1" w:unhideWhenUsed="1"/>
-    <w:lsdException w:name="List Continue" w:semiHidden="1" w:unhideWhenUsed="1"/>
-    <w:lsdException w:name="List Continue 2" w:semiHidden="1" w:unhideWhenUsed="1"/>
-    <w:lsdException w:name="List Continue 3" w:semiHidden="1" w:unhideWhenUsed="1"/>
-    <w:lsdException w:name="List Continue 4" w:semiHidden="1" w:unhideWhenUsed="1"/>
-    <w:lsdException w:name="List Continue 5" w:semiHidden="1" w:unhideWhenUsed="1"/>
-    <w:lsdException w:name="Message Header" w:semiHidden="1" w:unhideWhenUsed="1"/>
-    <w:lsdException w:name="Subtitle" w:uiPriority="11" w:qFormat="1"/>
-    <w:lsdException w:name="Salutation" w:semiHidden="1" w:unhideWhenUsed="1"/>
-    <w:lsdException w:name="Date" w:semiHidden="1" w:unhideWhenUsed="1"/>
-    <w:lsdException w:name="Body Text First Indent" w:semiHidden="1" w:unhideWhenUsed="1"/>
-    <w:lsdException w:name="Body Text First Indent 2" w:semiHidden="1" w:unhideWhenUsed="1"/>
-    <w:lsdException w:name="Note Heading" w:semiHidden="1" w:unhideWhenUsed="1"/>
-    <w:lsdException w:name="Body Text 2" w:semiHidden="1" w:unhideWhenUsed="1"/>
-    <w:lsdException w:name="Body Text 3" w:semiHidden="1" w:unhideWhenUsed="1"/>
-    <w:lsdException w:name="Body Text Indent 2" w:semiHidden="1" w:unhideWhenUsed="1"/>
-    <w:lsdException w:name="Body Text Indent 3" w:semiHidden="1" w:unhideWhenUsed="1"/>
-    <w:lsdException w:name="Block Text" w:semiHidden="1" w:unhideWhenUsed="1"/>
-    <w:lsdException w:name="Hyperlink" w:semiHidden="1" w:unhideWhenUsed="1"/>
-    <w:lsdException w:name="FollowedHyperlink" w:semiHidden="1" w:unhideWhenUsed="1"/>
-    <w:lsdException w:name="Strong" w:uiPriority="22" w:qFormat="1"/>
-    <w:lsdException w:name="Emphasis" w:uiPriority="20" w:qFormat="1"/>
-    <w:lsdException w:name="Document Map" w:semiHidden="1" w:unhideWhenUsed="1"/>
-    <w:lsdException w:name="Plain Text" w:semiHidden="1" w:unhideWhenUsed="1"/>
-    <w:lsdException w:name="E-mail Signature" w:semiHidden="1" w:unhideWhenUsed="1"/>
-    <w:lsdException w:name="HTML Top of Form" w:semiHidden="1" w:unhideWhenUsed="1"/>
-    <w:lsdException w:name="HTML Bottom of Form" w:semiHidden="1" w:unhideWhenUsed="1"/>
-    <w:lsdException w:name="Normal (Web)" w:semiHidden="1" w:unhideWhenUsed="1"/>
-    <w:lsdException w:name="HTML Acronym" w:semiHidden="1" w:unhideWhenUsed="1"/>
-    <w:lsdException w:name="HTML Address" w:semiHidden="1" w:unhideWhenUsed="1"/>
-    <w:lsdException w:name="HTML Cite" w:semiHidden="1" w:unhideWhenUsed="1"/>
-    <w:lsdException w:name="HTML Code" w:semiHidden="1" w:unhideWhenUsed="1"/>
-    <w:lsdException w:name="HTML Definition" w:semiHidden="1" w:unhideWhenUsed="1"/>
-    <w:lsdException w:name="HTML Keyboard" w:semiHidden="1" w:unhideWhenUsed="1"/>
-    <w:lsdException w:name="HTML Preformatted" w:semiHidden="1" w:unhideWhenUsed="1"/>
-    <w:lsdException w:name="HTML Sample" w:semiHidden="1" w:unhideWhenUsed="1"/>
-    <w:lsdException w:name="HTML Typewriter" w:semiHidden="1" w:unhideWhenUsed="1"/>
-    <w:lsdException w:name="HTML Variable" w:semiHidden="1" w:unhideWhenUsed="1"/>
-    <w:lsdException w:name="Normal Table" w:semiHidden="1" w:unhideWhenUsed="1"/>
-    <w:lsdException w:name="annotation subject" w:semiHidden="1" w:unhideWhenUsed="1"/>
-    <w:lsdException w:name="No List" w:semiHidden="1" w:unhideWhenUsed="1"/>
-    <w:lsdException w:name="Outline List 1" w:semiHidden="1" w:unhideWhenUsed="1"/>
-    <w:lsdException w:name="Outline List 2" w:semiHidden="1" w:unhideWhenUsed="1"/>
-    <w:lsdException w:name="Outline List 3" w:semiHidden="1" w:unhideWhenUsed="1"/>
-    <w:lsdException w:name="Table Simple 1" w:semiHidden="1" w:unhideWhenUsed="1"/>
-    <w:lsdException w:name="Table Simple 2" w:semiHidden="1" w:unhideWhenUsed="1"/>
-    <w:lsdException w:name="Table Simple 3" w:semiHidden="1" w:unhideWhenUsed="1"/>
-    <w:lsdException w:name="Table Classic 1" w:semiHidden="1" w:unhideWhenUsed="1"/>
-    <w:lsdException w:name="Table Classic 2" w:semiHidden="1" w:unhideWhenUsed="1"/>
-    <w:lsdException w:name="Table Classic 3" w:semiHidden="1" w:unhideWhenUsed="1"/>
-    <w:lsdException w:name="Table Classic 4" w:semiHidden="1" w:unhideWhenUsed="1"/>
-    <w:lsdException w:name="Table Colorful 1" w:semiHidden="1" w:unhideWhenUsed="1"/>
-    <w:lsdException w:name="Table Colorful 2" w:semiHidden="1" w:unhideWhenUsed="1"/>
-    <w:lsdException w:name="Table Colorful 3" w:semiHidden="1" w:unhideWhenUsed="1"/>
-    <w:lsdException w:name="Table Columns 1" w:semiHidden="1" w:unhideWhenUsed="1"/>
-    <w:lsdException w:name="Table Columns 2" w:semiHidden="1" w:unhideWhenUsed="1"/>
-    <w:lsdException w:name="Table Columns 3" w:semiHidden="1" w:unhideWhenUsed="1"/>
-    <w:lsdException w:name="Table Columns 4" w:semiHidden="1" w:unhideWhenUsed="1"/>
-    <w:lsdException w:name="Table Columns 5" w:semiHidden="1" w:unhideWhenUsed="1"/>
-    <w:lsdException w:name="Table Grid 1" w:semiHidden="1" w:unhideWhenUsed="1"/>
-    <w:lsdException w:name="Table Grid 2" w:semiHidden="1" w:unhideWhenUsed="1"/>
-    <w:lsdException w:name="Table Grid 3" w:semiHidden="1" w:unhideWhenUsed="1"/>
-    <w:lsdException w:name="Table Grid 4" w:semiHidden="1" w:unhideWhenUsed="1"/>
-    <w:lsdException w:name="Table Grid 5" w:semiHidden="1" w:unhideWhenUsed="1"/>
-    <w:lsdException w:name="Table Grid 6" w:semiHidden="1" w:unhideWhenUsed="1"/>
-    <w:lsdException w:name="Table Grid 7" w:semiHidden="1" w:unhideWhenUsed="1"/>
-    <w:lsdException w:name="Table Grid 8" w:semiHidden="1" w:unhideWhenUsed="1"/>
-    <w:lsdException w:name="Table List 1" w:semiHidden="1" w:unhideWhenUsed="1"/>
-    <w:lsdException w:name="Table List 2" w:semiHidden="1" w:unhideWhenUsed="1"/>
-    <w:lsdException w:name="Table List 3" w:semiHidden="1" w:unhideWhenUsed="1"/>
-    <w:lsdException w:name="Table List 4" w:semiHidden="1" w:unhideWhenUsed="1"/>
-    <w:lsdException w:name="Table List 5" w:semiHidden="1" w:unhideWhenUsed="1"/>
-    <w:lsdException w:name="Table List 6" w:semiHidden="1" w:unhideWhenUsed="1"/>
-    <w:lsdException w:name="Table List 7" w:semiHidden="1" w:unhideWhenUsed="1"/>
-    <w:lsdException w:name="Table List 8" w:semiHidden="1" w:unhideWhenUsed="1"/>
-    <w:lsdException w:name="Table 3D effects 1" w:semiHidden="1" w:unhideWhenUsed="1"/>
-    <w:lsdException w:name="Table 3D effects 2" w:semiHidden="1" w:unhideWhenUsed="1"/>
-    <w:lsdException w:name="Table 3D effects 3" w:semiHidden="1" w:unhideWhenUsed="1"/>
-    <w:lsdException w:name="Table Contemporary" w:semiHidden="1" w:unhideWhenUsed="1"/>
-    <w:lsdException w:name="Table Elegant" w:semiHidden="1" w:unhideWhenUsed="1"/>
-    <w:lsdException w:name="Table Professional" w:semiHidden="1" w:unhideWhenUsed="1"/>
-    <w:lsdException w:name="Table Subtle 1" w:semiHidden="1" w:unhideWhenUsed="1"/>
-    <w:lsdException w:name="Table Subtle 2" w:semiHidden="1" w:unhideWhenUsed="1"/>
-    <w:lsdException w:name="Table Web 1" w:semiHidden="1" w:unhideWhenUsed="1"/>
-    <w:lsdException w:name="Table Web 2" w:semiHidden="1" w:unhideWhenUsed="1"/>
-    <w:lsdException w:name="Table Web 3" w:semiHidden="1" w:unhideWhenUsed="1"/>
-    <w:lsdException w:name="Balloon Text" w:semiHidden="1" w:unhideWhenUsed="1"/>
-    <w:lsdException w:name="Table Grid" w:uiPriority="39"/>
-    <w:lsdException w:name="Table Theme" w:semiHidden="1" w:unhideWhenUsed="1"/>
-    <w:lsdException w:name="Placeholder Text" w:semiHidden="1"/>
-    <w:lsdException w:name="No Spacing" w:uiPriority="1" w:qFormat="1"/>
-    <w:lsdException w:name="Light Shading" w:uiPriority="60"/>
-    <w:lsdException w:name="Light List" w:uiPriority="61"/>
-    <w:lsdException w:name="Light Grid" w:uiPriority="62"/>
-    <w:lsdException w:name="Medium Shading 1" w:uiPriority="63"/>
-    <w:lsdException w:name="Medium Shading 2" w:uiPriority="64"/>
-    <w:lsdException w:name="Medium List 1" w:uiPriority="65"/>
-    <w:lsdException w:name="Medium List 2" w:uiPriority="66"/>
-    <w:lsdException w:name="Medium Grid 1" w:uiPriority="67"/>
-    <w:lsdException w:name="Medium Grid 2" w:uiPriority="68"/>
-    <w:lsdException w:name="Medium Grid 3" w:uiPriority="69"/>
-    <w:lsdException w:name="Dark List" w:uiPriority="70"/>
-    <w:lsdException w:name="Colorful Shading" w:uiPriority="71"/>
-    <w:lsdException w:name="Colorful List" w:uiPriority="72"/>
-    <w:lsdException w:name="Colorful Grid" w:uiPriority="73"/>
-    <w:lsdException w:name="Light Shading Accent 1" w:uiPriority="60"/>
-    <w:lsdException w:name="Light List Accent 1" w:uiPriority="61"/>
-    <w:lsdException w:name="Light Grid Accent 1" w:uiPriority="62"/>
-    <w:lsdException w:name="Medium Shading 1 Accent 1" w:uiPriority="63"/>
-    <w:lsdException w:name="Medium Shading 2 Accent 1" w:uiPriority="64"/>
-    <w:lsdException w:name="Medium List 1 Accent 1" w:uiPriority="65"/>
-    <w:lsdException w:name="Revision" w:semiHidden="1"/>
-    <w:lsdException w:name="List Paragraph" w:uiPriority="34" w:qFormat="1"/>
-    <w:lsdException w:name="Quote" w:uiPriority="29" w:qFormat="1"/>
-    <w:lsdException w:name="Intense Quote" w:uiPriority="30" w:qFormat="1"/>
-    <w:lsdException w:name="Medium List 2 Accent 1" w:uiPriority="66"/>
-    <w:lsdException w:name="Medium Grid 1 Accent 1" w:uiPriority="67"/>
-    <w:lsdException w:name="Medium Grid 2 Accent 1" w:uiPriority="68"/>
-    <w:lsdException w:name="Medium Grid 3 Accent 1" w:uiPriority="69"/>
-    <w:lsdException w:name="Dark List Accent 1" w:uiPriority="70"/>
-    <w:lsdException w:name="Colorful Shading Accent 1" w:uiPriority="71"/>
-    <w:lsdException w:name="Colorful List Accent 1" w:uiPriority="72"/>
-    <w:lsdException w:name="Colorful Grid Accent 1" w:uiPriority="73"/>
-    <w:lsdException w:name="Light Shading Accent 2" w:uiPriority="60"/>
-    <w:lsdException w:name="Light List Accent 2" w:uiPriority="61"/>
-    <w:lsdException w:name="Light Grid Accent 2" w:uiPriority="62"/>
-    <w:lsdException w:name="Medium Shading 1 Accent 2" w:uiPriority="63"/>
-    <w:lsdException w:name="Medium Shading 2 Accent 2" w:uiPriority="64"/>
-    <w:lsdException w:name="Medium List 1 Accent 2" w:uiPriority="65"/>
-    <w:lsdException w:name="Medium List 2 Accent 2" w:uiPriority="66"/>
-    <w:lsdException w:name="Medium Grid 1 Accent 2" w:uiPriority="67"/>
-    <w:lsdException w:name="Medium Grid 2 Accent 2" w:uiPriority="68"/>
-    <w:lsdException w:name="Medium Grid 3 Accent 2" w:uiPriority="69"/>
-    <w:lsdException w:name="Dark List Accent 2" w:uiPriority="70"/>
-    <w:lsdException w:name="Colorful Shading Accent 2" w:uiPriority="71"/>
-    <w:lsdException w:name="Colorful List Accent 2" w:uiPriority="72"/>
-    <w:lsdException w:name="Colorful Grid Accent 2" w:uiPriority="73"/>
-    <w:lsdException w:name="Light Shading Accent 3" w:uiPriority="60"/>
-    <w:lsdException w:name="Light List Accent 3" w:uiPriority="61"/>
-    <w:lsdException w:name="Light Grid Accent 3" w:uiPriority="62"/>
-    <w:lsdException w:name="Medium Shading 1 Accent 3" w:uiPriority="63"/>
-    <w:lsdException w:name="Medium Shading 2 Accent 3" w:uiPriority="64"/>
-    <w:lsdException w:name="Medium List 1 Accent 3" w:uiPriority="65"/>
-    <w:lsdException w:name="Medium List 2 Accent 3" w:uiPriority="66"/>
-    <w:lsdException w:name="Medium Grid 1 Accent 3" w:uiPriority="67"/>
-    <w:lsdException w:name="Medium Grid 2 Accent 3" w:uiPriority="68"/>
-    <w:lsdException w:name="Medium Grid 3 Accent 3" w:uiPriority="69"/>
-    <w:lsdException w:name="Dark List Accent 3" w:uiPriority="70"/>
-    <w:lsdException w:name="Colorful Shading Accent 3" w:uiPriority="71"/>
-    <w:lsdException w:name="Colorful List Accent 3" w:uiPriority="72"/>
-    <w:lsdException w:name="Colorful Grid Accent 3" w:uiPriority="73"/>
-    <w:lsdException w:name="Light Shading Accent 4" w:uiPriority="60"/>
-    <w:lsdException w:name="Light List Accent 4" w:uiPriority="61"/>
-    <w:lsdException w:name="Light Grid Accent 4" w:uiPriority="62"/>
-    <w:lsdException w:name="Medium Shading 1 Accent 4" w:uiPriority="63"/>
-    <w:lsdException w:name="Medium Shading 2 Accent 4" w:uiPriority="64"/>
-    <w:lsdException w:name="Medium List 1 Accent 4" w:uiPriority="65"/>
-    <w:lsdException w:name="Medium List 2 Accent 4" w:uiPriority="66"/>
-    <w:lsdException w:name="Medium Grid 1 Accent 4" w:uiPriority="67"/>
-    <w:lsdException w:name="Medium Grid 2 Accent 4" w:uiPriority="68"/>
-    <w:lsdException w:name="Medium Grid 3 Accent 4" w:uiPriority="69"/>
-    <w:lsdException w:name="Dark List Accent 4" w:uiPriority="70"/>
-    <w:lsdException w:name="Colorful Shading Accent 4" w:uiPriority="71"/>
-    <w:lsdException w:name="Colorful List Accent 4" w:uiPriority="72"/>
-    <w:lsdException w:name="Colorful Grid Accent 4" w:uiPriority="73"/>
-    <w:lsdException w:name="Light Shading Accent 5" w:uiPriority="60"/>
-    <w:lsdException w:name="Light List Accent 5" w:uiPriority="61"/>
-    <w:lsdException w:name="Light Grid Accent 5" w:uiPriority="62"/>
-    <w:lsdException w:name="Medium Shading 1 Accent 5" w:uiPriority="63"/>
-    <w:lsdException w:name="Medium Shading 2 Accent 5" w:uiPriority="64"/>
-    <w:lsdException w:name="Medium List 1 Accent 5" w:uiPriority="65"/>
-    <w:lsdException w:name="Medium List 2 Accent 5" w:uiPriority="66"/>
-    <w:lsdException w:name="Medium Grid 1 Accent 5" w:uiPriority="67"/>
-    <w:lsdException w:name="Medium Grid 2 Accent 5" w:uiPriority="68"/>
-    <w:lsdException w:name="Medium Grid 3 Accent 5" w:uiPriority="69"/>
-    <w:lsdException w:name="Dark List Accent 5" w:uiPriority="70"/>
-    <w:lsdException w:name="Colorful Shading Accent 5" w:uiPriority="71"/>
-    <w:lsdException w:name="Colorful List Accent 5" w:uiPriority="72"/>
-    <w:lsdException w:name="Colorful Grid Accent 5" w:uiPriority="73"/>
-    <w:lsdException w:name="Light Shading Accent 6" w:uiPriority="60"/>
-    <w:lsdException w:name="Light List Accent 6" w:uiPriority="61"/>
-    <w:lsdException w:name="Light Grid Accent 6" w:uiPriority="62"/>
-    <w:lsdException w:name="Medium Shading 1 Accent 6" w:uiPriority="63"/>
-    <w:lsdException w:name="Medium Shading 2 Accent 6" w:uiPriority="64"/>
-    <w:lsdException w:name="Medium List 1 Accent 6" w:uiPriority="65"/>
-    <w:lsdException w:name="Medium List 2 Accent 6" w:uiPriority="66"/>
-    <w:lsdException w:name="Medium Grid 1 Accent 6" w:uiPriority="67"/>
-    <w:lsdException w:name="Medium Grid 2 Accent 6" w:uiPriority="68"/>
-    <w:lsdException w:name="Medium Grid 3 Accent 6" w:uiPriority="69"/>
-    <w:lsdException w:name="Dark List Accent 6" w:uiPriority="70"/>
-    <w:lsdException w:name="Colorful Shading Accent 6" w:uiPriority="71"/>
-    <w:lsdException w:name="Colorful List Accent 6" w:uiPriority="72"/>
-    <w:lsdException w:name="Colorful Grid Accent 6" w:uiPriority="73"/>
-    <w:lsdException w:name="Subtle Emphasis" w:uiPriority="19" w:qFormat="1"/>
-    <w:lsdException w:name="Intense Emphasis" w:uiPriority="21" w:qFormat="1"/>
-    <w:lsdException w:name="Subtle Reference" w:uiPriority="31" w:qFormat="1"/>
-    <w:lsdException w:name="Intense Reference" w:uiPriority="32" w:qFormat="1"/>
-    <w:lsdException w:name="Book Title" w:uiPriority="33" w:qFormat="1"/>
-    <w:lsdException w:name="Bibliography" w:semiHidden="1" w:uiPriority="37" w:unhideWhenUsed="1"/>
-    <w:lsdException w:name="TOC Heading" w:semiHidden="1" w:uiPriority="39" w:unhideWhenUsed="1" w:qFormat="1"/>
-    <w:lsdException w:name="Plain Table 1" w:uiPriority="41"/>
-    <w:lsdException w:name="Plain Table 2" w:uiPriority="42"/>
-    <w:lsdException w:name="Plain Table 3" w:uiPriority="43"/>
-    <w:lsdException w:name="Plain Table 4" w:uiPriority="44"/>
-    <w:lsdException w:name="Plain Table 5" w:uiPriority="45"/>
-    <w:lsdException w:name="Grid Table Light" w:uiPriority="40"/>
-    <w:lsdException w:name="Grid Table 1 Light" w:uiPriority="46"/>
-    <w:lsdException w:name="Grid Table 2" w:uiPriority="47"/>
-    <w:lsdException w:name="Grid Table 3" w:uiPriority="48"/>
-    <w:lsdException w:name="Grid Table 4" w:uiPriority="49"/>
-    <w:lsdException w:name="Grid Table 5 Dark" w:uiPriority="50"/>
-    <w:lsdException w:name="Grid Table 6 Colorful" w:uiPriority="51"/>
-    <w:lsdException w:name="Grid Table 7 Colorful" w:uiPriority="52"/>
-    <w:lsdException w:name="Grid Table 1 Light Accent 1" w:uiPriority="46"/>
-    <w:lsdException w:name="Grid Table 2 Accent 1" w:uiPriority="47"/>
-    <w:lsdException w:name="Grid Table 3 Accent 1" w:uiPriority="48"/>
-    <w:lsdException w:name="Grid Table 4 Accent 1" w:uiPriority="49"/>
-    <w:lsdException w:name="Grid Table 5 Dark Accent 1" w:uiPriority="50"/>
-    <w:lsdException w:name="Grid Table 6 Colorful Accent 1" w:uiPriority="51"/>
-    <w:lsdException w:name="Grid Table 7 Colorful Accent 1" w:uiPriority="52"/>
-    <w:lsdException w:name="Grid Table 1 Light Accent 2" w:uiPriority="46"/>
-    <w:lsdException w:name="Grid Table 2 Accent 2" w:uiPriority="47"/>
-    <w:lsdException w:name="Grid Table 3 Accent 2" w:uiPriority="48"/>
-    <w:lsdException w:name="Grid Table 4 Accent 2" w:uiPriority="49"/>
-    <w:lsdException w:name="Grid Table 5 Dark Accent 2" w:uiPriority="50"/>
-    <w:lsdException w:name="Grid Table 6 Colorful Accent 2" w:uiPriority="51"/>
-    <w:lsdException w:name="Grid Table 7 Colorful Accent 2" w:uiPriority="52"/>
-    <w:lsdException w:name="Grid Table 1 Light Accent 3" w:uiPriority="46"/>
-    <w:lsdException w:name="Grid Table 2 Accent 3" w:uiPriority="47"/>
-    <w:lsdException w:name="Grid Table 3 Accent 3" w:uiPriority="48"/>
-    <w:lsdException w:name="Grid Table 4 Accent 3" w:uiPriority="49"/>
-    <w:lsdException w:name="Grid Table 5 Dark Accent 3" w:uiPriority="50"/>
-    <w:lsdException w:name="Grid Table 6 Colorful Accent 3" w:uiPriority="51"/>
-    <w:lsdException w:name="Grid Table 7 Colorful Accent 3" w:uiPriority="52"/>
-    <w:lsdException w:name="Grid Table 1 Light Accent 4" w:uiPriority="46"/>
-    <w:lsdException w:name="Grid Table 2 Accent 4" w:uiPriority="47"/>
-    <w:lsdException w:name="Grid Table 3 Accent 4" w:uiPriority="48"/>
-    <w:lsdException w:name="Grid Table 4 Accent 4" w:uiPriority="49"/>
-    <w:lsdException w:name="Grid Table 5 Dark Accent 4" w:uiPriority="50"/>
-    <w:lsdException w:name="Grid Table 6 Colorful Accent 4" w:uiPriority="51"/>
-    <w:lsdException w:name="Grid Table 7 Colorful Accent 4" w:uiPriority="52"/>
-    <w:lsdException w:name="Grid Table 1 Light Accent 5" w:uiPriority="46"/>
-    <w:lsdException w:name="Grid Table 2 Accent 5" w:uiPriority="47"/>
-    <w:lsdException w:name="Grid Table 3 Accent 5" w:uiPriority="48"/>
-    <w:lsdException w:name="Grid Table 4 Accent 5" w:uiPriority="49"/>
-    <w:lsdException w:name="Grid Table 5 Dark Accent 5" w:uiPriority="50"/>
-    <w:lsdException w:name="Grid Table 6 Colorful Accent 5" w:uiPriority="51"/>
-    <w:lsdException w:name="Grid Table 7 Colorful Accent 5" w:uiPriority="52"/>
-    <w:lsdException w:name="Grid Table 1 Light Accent 6" w:uiPriority="46"/>
-    <w:lsdException w:name="Grid Table 2 Accent 6" w:uiPriority="47"/>
-    <w:lsdException w:name="Grid Table 3 Accent 6" w:uiPriority="48"/>
-    <w:lsdException w:name="Grid Table 4 Accent 6" w:uiPriority="49"/>
-    <w:lsdException w:name="Grid Table 5 Dark Accent 6" w:uiPriority="50"/>
-    <w:lsdException w:name="Grid Table 6 Colorful Accent 6" w:uiPriority="51"/>
-    <w:lsdException w:name="Grid Table 7 Colorful Accent 6" w:uiPriority="52"/>
-    <w:lsdException w:name="List Table 1 Light" w:uiPriority="46"/>
-    <w:lsdException w:name="List Table 2" w:uiPriority="47"/>
-    <w:lsdException w:name="List Table 3" w:uiPriority="48"/>
-    <w:lsdException w:name="List Table 4" w:uiPriority="49"/>
-    <w:lsdException w:name="List Table 5 Dark" w:uiPriority="50"/>
-    <w:lsdException w:name="List Table 6 Colorful" w:uiPriority="51"/>
-    <w:lsdException w:name="List Table 7 Colorful" w:uiPriority="52"/>
-    <w:lsdException w:name="List Table 1 Light Accent 1" w:uiPriority="46"/>
-    <w:lsdException w:name="List Table 2 Accent 1" w:uiPriority="47"/>
-    <w:lsdException w:name="List Table 3 Accent 1" w:uiPriority="48"/>
-    <w:lsdException w:name="List Table 4 Accent 1" w:uiPriority="49"/>
-    <w:lsdException w:name="List Table 5 Dark Accent 1" w:uiPriority="50"/>
-    <w:lsdException w:name="List Table 6 Colorful Accent 1" w:uiPriority="51"/>
-    <w:lsdException w:name="List Table 7 Colorful Accent 1" w:uiPriority="52"/>
-    <w:lsdException w:name="List Table 1 Light Accent 2" w:uiPriority="46"/>
-    <w:lsdException w:name="List Table 2 Accent 2" w:uiPriority="47"/>
-    <w:lsdException w:name="List Table 3 Accent 2" w:uiPriority="48"/>
-    <w:lsdException w:name="List Table 4 Accent 2" w:uiPriority="49"/>
-    <w:lsdException w:name="List Table 5 Dark Accent 2" w:uiPriority="50"/>
-    <w:lsdException w:name="List Table 6 Colorful Accent 2" w:uiPriority="51"/>
-    <w:lsdException w:name="List Table 7 Colorful Accent 2" w:uiPriority="52"/>
-    <w:lsdException w:name="List Table 1 Light Accent 3" w:uiPriority="46"/>
-    <w:lsdException w:name="List Table 2 Accent 3" w:uiPriority="47"/>
-    <w:lsdException w:name="List Table 3 Accent 3" w:uiPriority="48"/>
-    <w:lsdException w:name="List Table 4 Accent 3" w:uiPriority="49"/>
-    <w:lsdException w:name="List Table 5 Dark Accent 3" w:uiPriority="50"/>
-    <w:lsdException w:name="List Table 6 Colorful Accent 3" w:uiPriority="51"/>
-    <w:lsdException w:name="List Table 7 Colorful Accent 3" w:uiPriority="52"/>
-    <w:lsdException w:name="List Table 1 Light Accent 4" w:uiPriority="46"/>
-    <w:lsdException w:name="List Table 2 Accent 4" w:uiPriority="47"/>
-    <w:lsdException w:name="List Table 3 Accent 4" w:uiPriority="48"/>
-    <w:lsdException w:name="List Table 4 Accent 4" w:uiPriority="49"/>
-    <w:lsdException w:name="List Table 5 Dark Accent 4" w:uiPriority="50"/>
-    <w:lsdException w:name="List Table 6 Colorful Accent 4" w:uiPriority="51"/>
-    <w:lsdException w:name="List Table 7 Colorful Accent 4" w:uiPriority="52"/>
-    <w:lsdException w:name="List Table 1 Light Accent 5" w:uiPriority="46"/>
-    <w:lsdException w:name="List Table 2 Accent 5" w:uiPriority="47"/>
-    <w:lsdException w:name="List Table 3 Accent 5" w:uiPriority="48"/>
-    <w:lsdException w:name="List Table 4 Accent 5" w:uiPriority="49"/>
-    <w:lsdException w:name="List Table 5 Dark Accent 5" w:uiPriority="50"/>
-    <w:lsdException w:name="List Table 6 Colorful Accent 5" w:uiPriority="51"/>
-    <w:lsdException w:name="List Table 7 Colorful Accent 5" w:uiPriority="52"/>
-    <w:lsdException w:name="List Table 1 Light Accent 6" w:uiPriority="46"/>
-    <w:lsdException w:name="List Table 2 Accent 6" w:uiPriority="47"/>
-    <w:lsdException w:name="List Table 3 Accent 6" w:uiPriority="48"/>
-    <w:lsdException w:name="List Table 4 Accent 6" w:uiPriority="49"/>
-    <w:lsdException w:name="List Table 5 Dark Accent 6" w:uiPriority="50"/>
-    <w:lsdException w:name="List Table 6 Colorful Accent 6" w:uiPriority="51"/>
-    <w:lsdException w:name="List Table 7 Colorful Accent 6" w:uiPriority="52"/>
-  </w:latentStyles>
-  <w:style w:type="paragraph" w:default="1" w:styleId="a">
-    <w:name w:val="Normal"/>
-    <w:qFormat/>
-    <w:pPr>
-      <w:widowControl w:val="0"/>
-      <w:jc w:val="both"/>
-    </w:pPr>
-  </w:style>
-  <w:style w:type="character" w:default="1" w:styleId="a0">
-    <w:name w:val="Default Paragraph Font"/>
-    <w:uiPriority w:val="1"/>
-    <w:semiHidden/>
-    <w:unhideWhenUsed/>
-  </w:style>
-  <w:style w:type="table" w:default="1" w:styleId="a1">
-    <w:name w:val="Normal Table"/>
-    <w:uiPriority w:val="99"/>
-    <w:semiHidden/>
-    <w:unhideWhenUsed/>
-    <w:tblPr>
-      <w:tblInd w:w="0" w:type="dxa"/>
-      <w:tblCellMar>
-        <w:top w:w="0" w:type="dxa"/>
-        <w:left w:w="108" w:type="dxa"/>
-        <w:bottom w:w="0" w:type="dxa"/>
-        <w:right w:w="108" w:type="dxa"/>
-      </w:tblCellMar>
-    </w:tblPr>
-  </w:style>
-  <w:style w:type="numbering" w:default="1" w:styleId="a2">
-    <w:name w:val="No List"/>
-    <w:uiPriority w:val="99"/>
-    <w:semiHidden/>
-    <w:unhideWhenUsed/>
-  </w:style>
-  <w:style w:type="character" w:styleId="a3">
-    <w:name w:val="Placeholder Text"/>
-    <w:basedOn w:val="a0"/>
-    <w:uiPriority w:val="99"/>
-    <w:semiHidden/>
-    <w:rsid w:val="00DE54E0"/>
-    <w:rPr>
-      <w:color w:val="808080"/>
-    </w:rPr>
-  </w:style>
-</w:styles>
-</file>
-
-<file path=word/glossary/webSettings.xml><?xml version="1.0" encoding="utf-8"?>
-<w:webSettings xmlns:mc="http://schemas.openxmlformats.org/markup-compatibility/2006" xmlns:r="http://schemas.openxmlformats.org/officeDocument/2006/relationships" xmlns:w="http://schemas.openxmlformats.org/wordprocessingml/2006/main" xmlns:w14="http://schemas.microsoft.com/office/word/2010/wordml" xmlns:w15="http://schemas.microsoft.com/office/word/2012/wordml" mc:Ignorable="w14 w15">
-  <w:optimizeForBrowser/>
-  <w:allowPNG/>
-</w:webSettings>
 </file>
 
 <file path=word/theme/theme1.xml><?xml version="1.0" encoding="utf-8"?>
@@ -6727,7 +6368,7 @@
 </file>
 
 <file path=customXml/itemProps1.xml><?xml version="1.0" encoding="utf-8"?>
-<ds:datastoreItem xmlns:ds="http://schemas.openxmlformats.org/officeDocument/2006/customXml" ds:itemID="{7F99F578-9694-455F-BA5F-885D0C517E2B}">
+<ds:datastoreItem xmlns:ds="http://schemas.openxmlformats.org/officeDocument/2006/customXml" ds:itemID="{43B12622-AB20-409F-A86A-87A83EBA8101}">
   <ds:schemaRefs>
     <ds:schemaRef ds:uri="http://schemas.openxmlformats.org/officeDocument/2006/bibliography"/>
   </ds:schemaRefs>

</xml_diff>